<commit_message>
Docx with functions v.0.3
</commit_message>
<xml_diff>
--- a/swiftIMG-Functions.docx
+++ b/swiftIMG-Functions.docx
@@ -443,7 +443,6 @@
       <w:r>
         <w:rPr>
           <w:color w:val="FF0000"/>
-          <w:lang w:val="en-US"/>
         </w:rPr>
         <w:t>(</w:t>
       </w:r>
@@ -453,12 +452,9 @@
         </w:rPr>
         <w:t>горизонтально, вертикально соответственно</w:t>
       </w:r>
-      <w:bookmarkStart w:id="0" w:name="_GoBack"/>
-      <w:bookmarkEnd w:id="0"/>
-      <w:r>
-        <w:rPr>
-          <w:color w:val="FF0000"/>
-          <w:lang w:val="en-US"/>
+      <w:r>
+        <w:rPr>
+          <w:color w:val="FF0000"/>
         </w:rPr>
         <w:t>)</w:t>
       </w:r>
@@ -665,6 +661,32 @@
       </w:r>
       <w:r>
         <w:t>возвращает график в виде изображения со всеми цветами.</w:t>
+      </w:r>
+    </w:p>
+    <w:p>
+      <w:pPr>
+        <w:pStyle w:val="a3"/>
+        <w:numPr>
+          <w:ilvl w:val="0"/>
+          <w:numId w:val="1"/>
+        </w:numPr>
+      </w:pPr>
+      <w:r>
+        <w:rPr>
+          <w:lang w:val="en-US"/>
+        </w:rPr>
+        <w:t>o</w:t>
+      </w:r>
+      <w:bookmarkStart w:id="0" w:name="_GoBack"/>
+      <w:bookmarkEnd w:id="0"/>
+      <w:r>
+        <w:rPr>
+          <w:lang w:val="en-US"/>
+        </w:rPr>
+        <w:t xml:space="preserve">utPut() – </w:t>
+      </w:r>
+      <w:r>
+        <w:t>выводит изображение</w:t>
       </w:r>
     </w:p>
     <w:sectPr>

</xml_diff>

<commit_message>
Docx with functions v.0.4
</commit_message>
<xml_diff>
--- a/swiftIMG-Functions.docx
+++ b/swiftIMG-Functions.docx
@@ -4,6 +4,52 @@
   <w:body>
     <w:p>
       <w:pPr>
+        <w:rPr>
+          <w:color w:val="000000" w:themeColor="text1"/>
+        </w:rPr>
+      </w:pPr>
+      <w:r>
+        <w:rPr>
+          <w:color w:val="70AD47" w:themeColor="accent6"/>
+          <w:lang w:val="en-US"/>
+        </w:rPr>
+        <w:t xml:space="preserve">+ </w:t>
+      </w:r>
+      <w:r>
+        <w:rPr>
+          <w:color w:val="000000" w:themeColor="text1"/>
+          <w:lang w:val="en-US"/>
+        </w:rPr>
+        <w:t xml:space="preserve">- </w:t>
+      </w:r>
+      <w:r>
+        <w:rPr>
+          <w:color w:val="000000" w:themeColor="text1"/>
+        </w:rPr>
+        <w:t>реализовано</w:t>
+      </w:r>
+    </w:p>
+    <w:p>
+      <w:pPr>
+        <w:rPr>
+          <w:color w:val="000000" w:themeColor="text1"/>
+        </w:rPr>
+      </w:pPr>
+      <w:r>
+        <w:rPr>
+          <w:color w:val="2E74B5" w:themeColor="accent1" w:themeShade="BF"/>
+        </w:rPr>
+        <w:t xml:space="preserve">-+ </w:t>
+      </w:r>
+      <w:r>
+        <w:rPr>
+          <w:color w:val="000000" w:themeColor="text1"/>
+        </w:rPr>
+        <w:t>- почти реализовано</w:t>
+      </w:r>
+    </w:p>
+    <w:p>
+      <w:pPr>
         <w:pStyle w:val="a3"/>
         <w:numPr>
           <w:ilvl w:val="0"/>
@@ -12,9 +58,35 @@
       </w:pPr>
       <w:r>
         <w:rPr>
-          <w:lang w:val="en-US"/>
-        </w:rPr>
-        <w:t>rotate(degree);</w:t>
+          <w:color w:val="70AD47" w:themeColor="accent6"/>
+          <w:lang w:val="en-US"/>
+        </w:rPr>
+        <w:t>+</w:t>
+      </w:r>
+      <w:r>
+        <w:rPr>
+          <w:lang w:val="en-US"/>
+        </w:rPr>
+        <w:t>rotate(degree</w:t>
+      </w:r>
+      <w:r>
+        <w:rPr>
+          <w:lang w:val="en-US"/>
+        </w:rPr>
+        <w:t xml:space="preserve"> </w:t>
+      </w:r>
+      <w:r>
+        <w:rPr>
+          <w:color w:val="FF0000"/>
+          <w:lang w:val="en-US"/>
+        </w:rPr>
+        <w:t>= 90</w:t>
+      </w:r>
+      <w:r>
+        <w:rPr>
+          <w:lang w:val="en-US"/>
+        </w:rPr>
+        <w:t>);</w:t>
       </w:r>
       <w:r>
         <w:rPr>
@@ -54,10 +126,110 @@
         </w:numPr>
       </w:pPr>
       <w:r>
-        <w:t>crop(startX, startY, width, height</w:t>
-      </w:r>
-      <w:r>
-        <w:t xml:space="preserve">, </w:t>
+        <w:t>+</w:t>
+      </w:r>
+      <w:r>
+        <w:t>crop(</w:t>
+      </w:r>
+      <w:r>
+        <w:rPr>
+          <w:color w:val="FF0000"/>
+        </w:rPr>
+        <w:t>width</w:t>
+      </w:r>
+      <w:r>
+        <w:rPr>
+          <w:color w:val="FF0000"/>
+        </w:rPr>
+        <w:t xml:space="preserve"> = </w:t>
+      </w:r>
+      <w:r>
+        <w:rPr>
+          <w:color w:val="FF0000"/>
+          <w:lang w:val="en-US"/>
+        </w:rPr>
+        <w:t>null</w:t>
+      </w:r>
+      <w:r>
+        <w:rPr>
+          <w:color w:val="FF0000"/>
+        </w:rPr>
+        <w:t>, height</w:t>
+      </w:r>
+      <w:r>
+        <w:rPr>
+          <w:color w:val="FF0000"/>
+        </w:rPr>
+        <w:t xml:space="preserve"> = </w:t>
+      </w:r>
+      <w:r>
+        <w:rPr>
+          <w:color w:val="FF0000"/>
+          <w:lang w:val="en-US"/>
+        </w:rPr>
+        <w:t>null</w:t>
+      </w:r>
+      <w:r>
+        <w:rPr>
+          <w:color w:val="FF0000"/>
+        </w:rPr>
+        <w:t>,</w:t>
+      </w:r>
+      <w:r>
+        <w:rPr>
+          <w:color w:val="FF0000"/>
+        </w:rPr>
+        <w:t xml:space="preserve"> </w:t>
+      </w:r>
+      <w:r>
+        <w:rPr>
+          <w:color w:val="FF0000"/>
+        </w:rPr>
+        <w:t>startX</w:t>
+      </w:r>
+      <w:r>
+        <w:rPr>
+          <w:color w:val="FF0000"/>
+        </w:rPr>
+        <w:t xml:space="preserve"> = </w:t>
+      </w:r>
+      <w:r>
+        <w:rPr>
+          <w:color w:val="FF0000"/>
+          <w:lang w:val="en-US"/>
+        </w:rPr>
+        <w:t>null</w:t>
+      </w:r>
+      <w:r>
+        <w:rPr>
+          <w:color w:val="FF0000"/>
+        </w:rPr>
+        <w:t>, startY</w:t>
+      </w:r>
+      <w:r>
+        <w:rPr>
+          <w:color w:val="FF0000"/>
+        </w:rPr>
+        <w:t xml:space="preserve"> = </w:t>
+      </w:r>
+      <w:r>
+        <w:rPr>
+          <w:color w:val="FF0000"/>
+          <w:lang w:val="en-US"/>
+        </w:rPr>
+        <w:t>null</w:t>
+      </w:r>
+      <w:r>
+        <w:rPr>
+          <w:color w:val="FF0000"/>
+        </w:rPr>
+        <w:t>,</w:t>
+      </w:r>
+      <w:r>
+        <w:t xml:space="preserve"> </w:t>
+      </w:r>
+      <w:r>
+        <w:t xml:space="preserve"> </w:t>
       </w:r>
       <w:r>
         <w:rPr>
@@ -212,9 +384,39 @@
           <w:ilvl w:val="0"/>
           <w:numId w:val="1"/>
         </w:numPr>
-      </w:pPr>
-      <w:r>
-        <w:t>insert(image, positionX, positionY);</w:t>
+        <w:rPr>
+          <w:lang w:val="en-US"/>
+        </w:rPr>
+      </w:pPr>
+      <w:r>
+        <w:rPr>
+          <w:color w:val="70AD47" w:themeColor="accent6"/>
+        </w:rPr>
+        <w:t>+</w:t>
+      </w:r>
+      <w:r>
+        <w:t>insert(image, position</w:t>
+      </w:r>
+      <w:r>
+        <w:t xml:space="preserve">, </w:t>
+      </w:r>
+      <w:r>
+        <w:rPr>
+          <w:lang w:val="en-US"/>
+        </w:rPr>
+        <w:t>offset</w:t>
+      </w:r>
+      <w:r>
+        <w:t xml:space="preserve">, </w:t>
+      </w:r>
+      <w:r>
+        <w:rPr>
+          <w:lang w:val="en-US"/>
+        </w:rPr>
+        <w:t>offsetY</w:t>
+      </w:r>
+      <w:r>
+        <w:t>);</w:t>
       </w:r>
       <w:r>
         <w:t xml:space="preserve"> - наложение изображения</w:t>
@@ -237,7 +439,171 @@
       </w:r>
       <w:r>
         <w:br/>
-        <w:t>positionX, position – позиция где должно находиться второе изображение. Также может принимать слова такие как – ‘bottom’, ‘top’, ‘left’, ‘right’</w:t>
+      </w:r>
+      <w:r>
+        <w:t>position</w:t>
+      </w:r>
+      <w:r>
+        <w:t xml:space="preserve"> – позиция где должно находиться второе изображение.</w:t>
+      </w:r>
+      <w:r>
+        <w:t xml:space="preserve"> </w:t>
+      </w:r>
+      <w:r>
+        <w:t>Принимает</w:t>
+      </w:r>
+      <w:r>
+        <w:rPr>
+          <w:lang w:val="en-US"/>
+        </w:rPr>
+        <w:t xml:space="preserve"> </w:t>
+      </w:r>
+      <w:r>
+        <w:t>слова</w:t>
+      </w:r>
+      <w:r>
+        <w:rPr>
+          <w:lang w:val="en-US"/>
+        </w:rPr>
+        <w:t xml:space="preserve"> </w:t>
+      </w:r>
+      <w:r>
+        <w:t>такие</w:t>
+      </w:r>
+      <w:r>
+        <w:rPr>
+          <w:lang w:val="en-US"/>
+        </w:rPr>
+        <w:t xml:space="preserve"> </w:t>
+      </w:r>
+      <w:r>
+        <w:t>как</w:t>
+      </w:r>
+      <w:r>
+        <w:rPr>
+          <w:lang w:val="en-US"/>
+        </w:rPr>
+        <w:t xml:space="preserve"> –</w:t>
+      </w:r>
+      <w:r>
+        <w:rPr>
+          <w:lang w:val="en-US"/>
+        </w:rPr>
+        <w:t xml:space="preserve"> ‘</w:t>
+      </w:r>
+      <w:r>
+        <w:rPr>
+          <w:lang w:val="en-US"/>
+        </w:rPr>
+        <w:t>top</w:t>
+      </w:r>
+      <w:r>
+        <w:rPr>
+          <w:lang w:val="en-US"/>
+        </w:rPr>
+        <w:t>-</w:t>
+      </w:r>
+      <w:r>
+        <w:rPr>
+          <w:lang w:val="en-US"/>
+        </w:rPr>
+        <w:t>left</w:t>
+      </w:r>
+      <w:r>
+        <w:rPr>
+          <w:lang w:val="en-US"/>
+        </w:rPr>
+        <w:t xml:space="preserve">’ , ‘top’ </w:t>
+      </w:r>
+      <w:r>
+        <w:rPr>
+          <w:lang w:val="en-US"/>
+        </w:rPr>
+        <w:t xml:space="preserve"> ‘</w:t>
+      </w:r>
+      <w:r>
+        <w:rPr>
+          <w:lang w:val="en-US"/>
+        </w:rPr>
+        <w:t>top-right</w:t>
+      </w:r>
+      <w:r>
+        <w:rPr>
+          <w:lang w:val="en-US"/>
+        </w:rPr>
+        <w:t>, ‘</w:t>
+      </w:r>
+      <w:r>
+        <w:rPr>
+          <w:lang w:val="en-US"/>
+        </w:rPr>
+        <w:t>left</w:t>
+      </w:r>
+      <w:r>
+        <w:rPr>
+          <w:lang w:val="en-US"/>
+        </w:rPr>
+        <w:t>, ‘</w:t>
+      </w:r>
+      <w:r>
+        <w:rPr>
+          <w:lang w:val="en-US"/>
+        </w:rPr>
+        <w:t>center</w:t>
+      </w:r>
+      <w:r>
+        <w:rPr>
+          <w:lang w:val="en-US"/>
+        </w:rPr>
+        <w:t>, ‘</w:t>
+      </w:r>
+      <w:r>
+        <w:rPr>
+          <w:lang w:val="en-US"/>
+        </w:rPr>
+        <w:t>right</w:t>
+      </w:r>
+      <w:r>
+        <w:rPr>
+          <w:lang w:val="en-US"/>
+        </w:rPr>
+        <w:t>’ ‘</w:t>
+      </w:r>
+      <w:r>
+        <w:rPr>
+          <w:lang w:val="en-US"/>
+        </w:rPr>
+        <w:t>bottom-left</w:t>
+      </w:r>
+      <w:r>
+        <w:rPr>
+          <w:lang w:val="en-US"/>
+        </w:rPr>
+        <w:t>’ ‘</w:t>
+      </w:r>
+      <w:r>
+        <w:rPr>
+          <w:lang w:val="en-US"/>
+        </w:rPr>
+        <w:t>bottom</w:t>
+      </w:r>
+      <w:r>
+        <w:rPr>
+          <w:lang w:val="en-US"/>
+        </w:rPr>
+        <w:t>’ ‘</w:t>
+      </w:r>
+      <w:r>
+        <w:rPr>
+          <w:lang w:val="en-US"/>
+        </w:rPr>
+        <w:t>bottom-right</w:t>
+      </w:r>
+      <w:r>
+        <w:rPr>
+          <w:lang w:val="en-US"/>
+        </w:rPr>
+        <w:t>’</w:t>
       </w:r>
     </w:p>
     <w:p>
@@ -249,11 +615,405 @@
         </w:numPr>
       </w:pPr>
       <w:r>
+        <w:t>Методы фильтров пока не знаю. Какой нибудь отдельный класс который унаследует класс картинки и в котором реализованы фильтры. Но это не точно надо ещё подумать.</w:t>
+      </w:r>
+      <w:r>
+        <w:br/>
+      </w:r>
+      <w:r>
+        <w:rPr>
+          <w:color w:val="70AD47" w:themeColor="accent6"/>
+        </w:rPr>
+        <w:t>+</w:t>
+      </w:r>
+      <w:r>
+        <w:rPr>
+          <w:color w:val="FF0000"/>
+          <w:lang w:val="en-US"/>
+        </w:rPr>
+        <w:t>gamma</w:t>
+      </w:r>
+      <w:r>
+        <w:rPr>
+          <w:color w:val="FF0000"/>
+        </w:rPr>
+        <w:t>(</w:t>
+      </w:r>
+      <w:r>
+        <w:rPr>
+          <w:color w:val="FF0000"/>
+          <w:lang w:val="en-US"/>
+        </w:rPr>
+        <w:t>value</w:t>
+      </w:r>
+      <w:r>
+        <w:rPr>
+          <w:color w:val="FF0000"/>
+        </w:rPr>
+        <w:t>)</w:t>
+      </w:r>
+      <w:r>
+        <w:rPr>
+          <w:color w:val="FF0000"/>
+        </w:rPr>
+        <w:t xml:space="preserve"> - </w:t>
+      </w:r>
+      <w:r>
+        <w:rPr>
+          <w:rFonts w:cs="Arial"/>
+          <w:color w:val="FF0000"/>
+          <w:shd w:val="clear" w:color="auto" w:fill="EFF0F4"/>
+        </w:rPr>
+        <w:t>Выполняет операцию гамма-коррекции на текущем изображении.</w:t>
+      </w:r>
+      <w:r>
+        <w:rPr>
+          <w:color w:val="FF0000"/>
+        </w:rPr>
+        <w:br/>
+      </w:r>
+      <w:r>
+        <w:rPr>
+          <w:color w:val="70AD47" w:themeColor="accent6"/>
+        </w:rPr>
+        <w:t>+</w:t>
+      </w:r>
+      <w:r>
+        <w:rPr>
+          <w:color w:val="FF0000"/>
+          <w:lang w:val="en-US"/>
+        </w:rPr>
+        <w:t>bright</w:t>
+      </w:r>
+      <w:r>
+        <w:rPr>
+          <w:color w:val="FF0000"/>
+        </w:rPr>
+        <w:t>(</w:t>
+      </w:r>
+      <w:r>
+        <w:rPr>
+          <w:color w:val="FF0000"/>
+          <w:lang w:val="en-US"/>
+        </w:rPr>
+        <w:t>value</w:t>
+      </w:r>
+      <w:r>
+        <w:rPr>
+          <w:color w:val="FF0000"/>
+        </w:rPr>
+        <w:t xml:space="preserve">) </w:t>
+      </w:r>
+      <w:r>
+        <w:rPr>
+          <w:color w:val="FF0000"/>
+        </w:rPr>
+        <w:t>–</w:t>
+      </w:r>
+      <w:r>
+        <w:rPr>
+          <w:color w:val="FF0000"/>
+        </w:rPr>
+        <w:t xml:space="preserve"> </w:t>
+      </w:r>
+      <w:r>
+        <w:rPr>
+          <w:color w:val="FF0000"/>
+        </w:rPr>
+        <w:t>изменяет яркость изображения</w:t>
+      </w:r>
+      <w:r>
+        <w:rPr>
+          <w:color w:val="FF0000"/>
+        </w:rPr>
+        <w:br/>
+      </w:r>
+      <w:r>
+        <w:rPr>
+          <w:color w:val="70AD47" w:themeColor="accent6"/>
+        </w:rPr>
+        <w:t>+</w:t>
+      </w:r>
+      <w:r>
+        <w:rPr>
+          <w:color w:val="FF0000"/>
+        </w:rPr>
+        <w:t>contrast(</w:t>
+      </w:r>
+      <w:r>
+        <w:rPr>
+          <w:color w:val="FF0000"/>
+          <w:lang w:val="en-US"/>
+        </w:rPr>
+        <w:t>value</w:t>
+      </w:r>
+      <w:r>
+        <w:rPr>
+          <w:color w:val="FF0000"/>
+        </w:rPr>
+        <w:t xml:space="preserve">) </w:t>
+      </w:r>
+      <w:r>
+        <w:rPr>
+          <w:color w:val="FF0000"/>
+        </w:rPr>
+        <w:t>–</w:t>
+      </w:r>
+      <w:r>
+        <w:rPr>
+          <w:color w:val="FF0000"/>
+        </w:rPr>
+        <w:t xml:space="preserve"> </w:t>
+      </w:r>
+      <w:r>
+        <w:rPr>
+          <w:color w:val="FF0000"/>
+        </w:rPr>
+        <w:t>изменяет контраст изображения</w:t>
+      </w:r>
+      <w:r>
+        <w:rPr>
+          <w:color w:val="FF0000"/>
+        </w:rPr>
+        <w:br/>
+      </w:r>
+      <w:r>
+        <w:rPr>
+          <w:color w:val="70AD47" w:themeColor="accent6"/>
+        </w:rPr>
+        <w:t>+</w:t>
+      </w:r>
+      <w:r>
+        <w:rPr>
+          <w:color w:val="FF0000"/>
+          <w:lang w:val="en-US"/>
+        </w:rPr>
+        <w:t>colorize</w:t>
+      </w:r>
+      <w:r>
+        <w:rPr>
+          <w:color w:val="FF0000"/>
+        </w:rPr>
+        <w:t>(</w:t>
+      </w:r>
+      <w:r>
+        <w:rPr>
+          <w:color w:val="FF0000"/>
+          <w:lang w:val="en-US"/>
+        </w:rPr>
+        <w:t>red</w:t>
+      </w:r>
+      <w:r>
+        <w:rPr>
+          <w:color w:val="FF0000"/>
+        </w:rPr>
+        <w:t xml:space="preserve">, </w:t>
+      </w:r>
+      <w:r>
+        <w:rPr>
+          <w:color w:val="FF0000"/>
+          <w:lang w:val="en-US"/>
+        </w:rPr>
+        <w:t>green</w:t>
+      </w:r>
+      <w:r>
+        <w:rPr>
+          <w:color w:val="FF0000"/>
+        </w:rPr>
+        <w:t xml:space="preserve">, </w:t>
+      </w:r>
+      <w:r>
+        <w:rPr>
+          <w:color w:val="FF0000"/>
+          <w:lang w:val="en-US"/>
+        </w:rPr>
+        <w:t>blue</w:t>
+      </w:r>
+      <w:r>
+        <w:rPr>
+          <w:color w:val="FF0000"/>
+        </w:rPr>
+        <w:t xml:space="preserve">) - </w:t>
+      </w:r>
+      <w:r>
+        <w:rPr>
+          <w:rFonts w:cs="Arial"/>
+          <w:color w:val="FF0000"/>
+          <w:shd w:val="clear" w:color="auto" w:fill="EFF0F4"/>
+        </w:rPr>
+        <w:t>Изменение значения цвета RGB текущего изображения по заданным каналам</w:t>
+      </w:r>
+      <w:r>
+        <w:rPr>
+          <w:rStyle w:val="apple-converted-space"/>
+          <w:rFonts w:cs="Arial"/>
+          <w:color w:val="FF0000"/>
+          <w:shd w:val="clear" w:color="auto" w:fill="EFF0F4"/>
+        </w:rPr>
+        <w:t> </w:t>
+      </w:r>
+      <w:r>
+        <w:rPr>
+          <w:rStyle w:val="a4"/>
+          <w:rFonts w:cs="Arial"/>
+          <w:color w:val="FF0000"/>
+          <w:shd w:val="clear" w:color="auto" w:fill="EFF0F4"/>
+        </w:rPr>
+        <w:t>красного</w:t>
+      </w:r>
+      <w:r>
+        <w:rPr>
+          <w:rStyle w:val="apple-converted-space"/>
+          <w:rFonts w:cs="Arial"/>
+          <w:color w:val="FF0000"/>
+          <w:shd w:val="clear" w:color="auto" w:fill="EFF0F4"/>
+        </w:rPr>
+        <w:t> </w:t>
+      </w:r>
+      <w:r>
+        <w:rPr>
+          <w:rFonts w:cs="Arial"/>
+          <w:color w:val="FF0000"/>
+          <w:shd w:val="clear" w:color="auto" w:fill="EFF0F4"/>
+        </w:rPr>
+        <w:t>,</w:t>
+      </w:r>
+      <w:r>
+        <w:rPr>
+          <w:rStyle w:val="apple-converted-space"/>
+          <w:rFonts w:cs="Arial"/>
+          <w:color w:val="FF0000"/>
+          <w:shd w:val="clear" w:color="auto" w:fill="EFF0F4"/>
+        </w:rPr>
+        <w:t> </w:t>
+      </w:r>
+      <w:r>
+        <w:rPr>
+          <w:rStyle w:val="a4"/>
+          <w:rFonts w:cs="Arial"/>
+          <w:color w:val="FF0000"/>
+          <w:shd w:val="clear" w:color="auto" w:fill="EFF0F4"/>
+        </w:rPr>
+        <w:t>зеленого</w:t>
+      </w:r>
+      <w:r>
+        <w:rPr>
+          <w:rStyle w:val="apple-converted-space"/>
+          <w:rFonts w:cs="Arial"/>
+          <w:color w:val="FF0000"/>
+          <w:shd w:val="clear" w:color="auto" w:fill="EFF0F4"/>
+        </w:rPr>
+        <w:t> </w:t>
+      </w:r>
+      <w:r>
+        <w:rPr>
+          <w:rFonts w:cs="Arial"/>
+          <w:color w:val="FF0000"/>
+          <w:shd w:val="clear" w:color="auto" w:fill="EFF0F4"/>
+        </w:rPr>
+        <w:t>и</w:t>
+      </w:r>
+      <w:r>
+        <w:rPr>
+          <w:rFonts w:cs="Arial"/>
+          <w:color w:val="FF0000"/>
+          <w:shd w:val="clear" w:color="auto" w:fill="EFF0F4"/>
+        </w:rPr>
+        <w:t xml:space="preserve"> </w:t>
+      </w:r>
+      <w:r>
+        <w:rPr>
+          <w:rStyle w:val="a4"/>
+          <w:rFonts w:cs="Arial"/>
+          <w:color w:val="FF0000"/>
+          <w:shd w:val="clear" w:color="auto" w:fill="EFF0F4"/>
+        </w:rPr>
+        <w:t>синего</w:t>
+      </w:r>
+      <w:r>
+        <w:rPr>
+          <w:rStyle w:val="apple-converted-space"/>
+          <w:rFonts w:cs="Arial"/>
+          <w:color w:val="FF0000"/>
+          <w:shd w:val="clear" w:color="auto" w:fill="EFF0F4"/>
+        </w:rPr>
+        <w:t> </w:t>
+      </w:r>
+      <w:r>
+        <w:rPr>
+          <w:rStyle w:val="apple-converted-space"/>
+          <w:rFonts w:cs="Arial"/>
+          <w:color w:val="FF0000"/>
+          <w:shd w:val="clear" w:color="auto" w:fill="EFF0F4"/>
+        </w:rPr>
+        <w:br/>
+      </w:r>
+      <w:r>
+        <w:rPr>
+          <w:color w:val="70AD47" w:themeColor="accent6"/>
+        </w:rPr>
+        <w:t>+</w:t>
+      </w:r>
+      <w:r>
+        <w:rPr>
+          <w:color w:val="FF0000"/>
+        </w:rPr>
         <w:t>makeGrayscale();</w:t>
       </w:r>
       <w:r>
+        <w:rPr>
+          <w:color w:val="FF0000"/>
+        </w:rPr>
         <w:br/>
         <w:t>нечего не принимает, просто делает картинку черно-белой.</w:t>
+      </w:r>
+      <w:r>
+        <w:rPr>
+          <w:color w:val="FF0000"/>
+        </w:rPr>
+        <w:br/>
+      </w:r>
+      <w:r>
+        <w:rPr>
+          <w:color w:val="70AD47" w:themeColor="accent6"/>
+          <w:lang w:val="en-US"/>
+        </w:rPr>
+        <w:t>+</w:t>
+      </w:r>
+      <w:r>
+        <w:rPr>
+          <w:color w:val="FF0000"/>
+          <w:lang w:val="en-US"/>
+        </w:rPr>
+        <w:t>invert</w:t>
+      </w:r>
+      <w:r>
+        <w:rPr>
+          <w:color w:val="FF0000"/>
+        </w:rPr>
+        <w:t>() (фильтр</w:t>
+      </w:r>
+      <w:r>
+        <w:rPr>
+          <w:color w:val="FF0000"/>
+        </w:rPr>
+        <w:t xml:space="preserve">) - </w:t>
+      </w:r>
+      <w:r>
+        <w:rPr>
+          <w:rFonts w:cs="Arial"/>
+          <w:color w:val="FF0000"/>
+          <w:shd w:val="clear" w:color="auto" w:fill="EFF0F4"/>
+        </w:rPr>
+        <w:t>Меняет все цвета текущего изображения.</w:t>
+      </w:r>
+    </w:p>
+    <w:p>
+      <w:pPr>
+        <w:pStyle w:val="a3"/>
+      </w:pPr>
+      <w:r>
+        <w:br/>
       </w:r>
     </w:p>
     <w:p>
@@ -265,57 +1025,142 @@
         </w:numPr>
       </w:pPr>
       <w:r>
-        <w:t>Методы фильтров пока не знаю. Какой нибудь отдельный класс который унаследует класс картинки и в котором реализованы фильтры. Но это не точно надо ещё подумать.</w:t>
+        <w:rPr>
+          <w:color w:val="70AD47" w:themeColor="accent6"/>
+        </w:rPr>
+        <w:t>+</w:t>
+      </w:r>
+      <w:r>
+        <w:t>mirror(</w:t>
+      </w:r>
+      <w:r>
+        <w:rPr>
+          <w:color w:val="FF0000"/>
+          <w:lang w:val="en-US"/>
+        </w:rPr>
+        <w:t>value</w:t>
+      </w:r>
+      <w:r>
+        <w:rPr>
+          <w:color w:val="FF0000"/>
+        </w:rPr>
+        <w:t xml:space="preserve"> = ‘</w:t>
+      </w:r>
+      <w:r>
+        <w:rPr>
+          <w:color w:val="FF0000"/>
+          <w:lang w:val="en-US"/>
+        </w:rPr>
+        <w:t>h</w:t>
+      </w:r>
+      <w:r>
+        <w:rPr>
+          <w:color w:val="FF0000"/>
+        </w:rPr>
+        <w:t>’</w:t>
+      </w:r>
+      <w:r>
+        <w:t>);</w:t>
       </w:r>
       <w:r>
         <w:br/>
-      </w:r>
-      <w:r>
-        <w:rPr>
-          <w:color w:val="FF0000"/>
-          <w:lang w:val="en-US"/>
-        </w:rPr>
-        <w:t>invert</w:t>
-      </w:r>
-      <w:r>
-        <w:rPr>
-          <w:color w:val="FF0000"/>
-        </w:rPr>
-        <w:t>() (</w:t>
-      </w:r>
-      <w:r>
-        <w:rPr>
-          <w:color w:val="FF0000"/>
-        </w:rPr>
-        <w:t>фильтр</w:t>
+        <w:t>метод отзеркаливает изображение.</w:t>
+      </w:r>
+      <w:r>
+        <w:br/>
+      </w:r>
+      <w:r>
+        <w:rPr>
+          <w:color w:val="FF0000"/>
+          <w:lang w:val="en-US"/>
+        </w:rPr>
+        <w:t>value</w:t>
+      </w:r>
+      <w:r>
+        <w:rPr>
+          <w:color w:val="FF0000"/>
+        </w:rPr>
+        <w:t xml:space="preserve"> </w:t>
+      </w:r>
+      <w:r>
+        <w:rPr>
+          <w:color w:val="FF0000"/>
+        </w:rPr>
+        <w:t>–</w:t>
+      </w:r>
+      <w:r>
+        <w:rPr>
+          <w:color w:val="FF0000"/>
+        </w:rPr>
+        <w:t xml:space="preserve"> </w:t>
+      </w:r>
+      <w:r>
+        <w:rPr>
+          <w:color w:val="FF0000"/>
+        </w:rPr>
+        <w:t xml:space="preserve">принимает два параметра </w:t>
+      </w:r>
+      <w:r>
+        <w:rPr>
+          <w:color w:val="FF0000"/>
+        </w:rPr>
+        <w:t>‘</w:t>
+      </w:r>
+      <w:r>
+        <w:rPr>
+          <w:color w:val="FF0000"/>
+          <w:lang w:val="en-US"/>
+        </w:rPr>
+        <w:t>h</w:t>
+      </w:r>
+      <w:r>
+        <w:rPr>
+          <w:color w:val="FF0000"/>
+        </w:rPr>
+        <w:t xml:space="preserve">’ </w:t>
+      </w:r>
+      <w:r>
+        <w:rPr>
+          <w:color w:val="FF0000"/>
+        </w:rPr>
+        <w:t xml:space="preserve">и </w:t>
+      </w:r>
+      <w:r>
+        <w:rPr>
+          <w:color w:val="FF0000"/>
+        </w:rPr>
+        <w:t>‘</w:t>
+      </w:r>
+      <w:r>
+        <w:rPr>
+          <w:color w:val="FF0000"/>
+          <w:lang w:val="en-US"/>
+        </w:rPr>
+        <w:t>v</w:t>
+      </w:r>
+      <w:r>
+        <w:rPr>
+          <w:color w:val="FF0000"/>
+        </w:rPr>
+        <w:t>’</w:t>
+      </w:r>
+      <w:r>
+        <w:rPr>
+          <w:color w:val="FF0000"/>
+        </w:rPr>
+        <w:t>(</w:t>
+      </w:r>
+      <w:r>
+        <w:rPr>
+          <w:color w:val="FF0000"/>
+        </w:rPr>
+        <w:t>горизонтально, вертикально соответственно</w:t>
       </w:r>
       <w:r>
         <w:rPr>
           <w:color w:val="FF0000"/>
         </w:rPr>
         <w:t>)</w:t>
-      </w:r>
-      <w:r>
-        <w:rPr>
-          <w:color w:val="FF0000"/>
-        </w:rPr>
-        <w:br/>
-      </w:r>
-      <w:r>
-        <w:rPr>
-          <w:rFonts w:cs="Arial"/>
-          <w:color w:val="FF0000"/>
-          <w:shd w:val="clear" w:color="auto" w:fill="EFF0F4"/>
-        </w:rPr>
-        <w:t>Меняет все цвета текущего изображения.</w:t>
-      </w:r>
-    </w:p>
-    <w:p>
-      <w:pPr>
-        <w:pStyle w:val="a3"/>
-      </w:pPr>
-      <w:r>
-        <w:br/>
       </w:r>
     </w:p>
     <w:p>
@@ -327,136 +1172,7 @@
         </w:numPr>
       </w:pPr>
       <w:r>
-        <w:t>mirror(</w:t>
-      </w:r>
-      <w:r>
-        <w:rPr>
-          <w:color w:val="FF0000"/>
-          <w:lang w:val="en-US"/>
-        </w:rPr>
-        <w:t>value</w:t>
-      </w:r>
-      <w:r>
-        <w:rPr>
-          <w:color w:val="FF0000"/>
-        </w:rPr>
-        <w:t xml:space="preserve"> = ‘</w:t>
-      </w:r>
-      <w:r>
-        <w:rPr>
-          <w:color w:val="FF0000"/>
-          <w:lang w:val="en-US"/>
-        </w:rPr>
-        <w:t>h</w:t>
-      </w:r>
-      <w:r>
-        <w:rPr>
-          <w:color w:val="FF0000"/>
-        </w:rPr>
-        <w:t>’</w:t>
-      </w:r>
-      <w:r>
-        <w:t>);</w:t>
-      </w:r>
-      <w:r>
-        <w:br/>
-        <w:t>метод отзеркаливает изображение.</w:t>
-      </w:r>
-      <w:r>
-        <w:br/>
-      </w:r>
-      <w:r>
-        <w:rPr>
-          <w:color w:val="FF0000"/>
-          <w:lang w:val="en-US"/>
-        </w:rPr>
-        <w:t>value</w:t>
-      </w:r>
-      <w:r>
-        <w:rPr>
-          <w:color w:val="FF0000"/>
-        </w:rPr>
-        <w:t xml:space="preserve"> </w:t>
-      </w:r>
-      <w:r>
-        <w:rPr>
-          <w:color w:val="FF0000"/>
-        </w:rPr>
-        <w:t>–</w:t>
-      </w:r>
-      <w:r>
-        <w:rPr>
-          <w:color w:val="FF0000"/>
-        </w:rPr>
-        <w:t xml:space="preserve"> </w:t>
-      </w:r>
-      <w:r>
-        <w:rPr>
-          <w:color w:val="FF0000"/>
-        </w:rPr>
-        <w:t xml:space="preserve">принимает два параметра </w:t>
-      </w:r>
-      <w:r>
-        <w:rPr>
-          <w:color w:val="FF0000"/>
-        </w:rPr>
-        <w:t>‘</w:t>
-      </w:r>
-      <w:r>
-        <w:rPr>
-          <w:color w:val="FF0000"/>
-          <w:lang w:val="en-US"/>
-        </w:rPr>
-        <w:t>h</w:t>
-      </w:r>
-      <w:r>
-        <w:rPr>
-          <w:color w:val="FF0000"/>
-        </w:rPr>
-        <w:t xml:space="preserve">’ </w:t>
-      </w:r>
-      <w:r>
-        <w:rPr>
-          <w:color w:val="FF0000"/>
-        </w:rPr>
-        <w:t xml:space="preserve">и </w:t>
-      </w:r>
-      <w:r>
-        <w:rPr>
-          <w:color w:val="FF0000"/>
-        </w:rPr>
-        <w:t>‘</w:t>
-      </w:r>
-      <w:r>
-        <w:rPr>
-          <w:color w:val="FF0000"/>
-          <w:lang w:val="en-US"/>
-        </w:rPr>
-        <w:t>v</w:t>
-      </w:r>
-      <w:r>
-        <w:rPr>
-          <w:color w:val="FF0000"/>
-        </w:rPr>
-        <w:t>’</w:t>
-      </w:r>
-      <w:r>
-        <w:rPr>
-          <w:color w:val="FF0000"/>
-        </w:rPr>
-        <w:t>(</w:t>
-      </w:r>
-      <w:r>
-        <w:rPr>
-          <w:color w:val="FF0000"/>
-        </w:rPr>
-        <w:t>горизонтально, вертикально соответственно</w:t>
-      </w:r>
-      <w:r>
-        <w:rPr>
-          <w:color w:val="FF0000"/>
-        </w:rPr>
-        <w:t>)</w:t>
+        <w:t>Оптимизация. Тоже самое что и шестой пункт.</w:t>
       </w:r>
     </w:p>
     <w:p>
@@ -468,7 +1184,17 @@
         </w:numPr>
       </w:pPr>
       <w:r>
-        <w:t>Оптимизация. Тоже самое что и шестой пункт.</w:t>
+        <w:rPr>
+          <w:color w:val="70AD47" w:themeColor="accent6"/>
+        </w:rPr>
+        <w:t>+</w:t>
+      </w:r>
+      <w:r>
+        <w:t>opacity(value);</w:t>
+      </w:r>
+      <w:r>
+        <w:br/>
+        <w:t>value – принимает значение от 0 до 100(0 – полностью невидим. 100 – полностью видим).</w:t>
       </w:r>
     </w:p>
     <w:p>
@@ -480,11 +1206,17 @@
         </w:numPr>
       </w:pPr>
       <w:r>
-        <w:t>opacity(value);</w:t>
+        <w:t xml:space="preserve">makeGIF(imgArr, </w:t>
+      </w:r>
+      <w:r>
+        <w:t>param1, param2</w:t>
+      </w:r>
+      <w:r>
+        <w:t>);</w:t>
       </w:r>
       <w:r>
         <w:br/>
-        <w:t>value – принимает значение от 0 до 100(0 – полностью невидим. 100 – полностью видим).</w:t>
+        <w:t>imgArr – массив изображений которые мы будем менять с помощью param1, param2, точно ещё не знаю надо подумать.</w:t>
       </w:r>
     </w:p>
     <w:p>
@@ -496,17 +1228,59 @@
         </w:numPr>
       </w:pPr>
       <w:r>
-        <w:t xml:space="preserve">makeGIF(imgArr, </w:t>
-      </w:r>
-      <w:r>
-        <w:t>param1, param2</w:t>
-      </w:r>
-      <w:r>
-        <w:t>);</w:t>
-      </w:r>
-      <w:r>
+        <w:rPr>
+          <w:color w:val="70AD47" w:themeColor="accent6"/>
+          <w:lang w:val="en-US"/>
+        </w:rPr>
+        <w:t>+</w:t>
+      </w:r>
+      <w:r>
+        <w:rPr>
+          <w:lang w:val="en-US"/>
+        </w:rPr>
+        <w:t>resize(width, height);</w:t>
+      </w:r>
+      <w:r>
+        <w:rPr>
+          <w:lang w:val="en-US"/>
+        </w:rPr>
         <w:br/>
-        <w:t>imgArr – массив изображений которые мы будем менять с помощью param1, param2, точно ещё не знаю надо подумать.</w:t>
+      </w:r>
+      <w:r>
+        <w:t>тут</w:t>
+      </w:r>
+      <w:r>
+        <w:rPr>
+          <w:lang w:val="en-US"/>
+        </w:rPr>
+        <w:t xml:space="preserve"> </w:t>
+      </w:r>
+      <w:r>
+        <w:t>всё</w:t>
+      </w:r>
+      <w:r>
+        <w:rPr>
+          <w:lang w:val="en-US"/>
+        </w:rPr>
+        <w:t xml:space="preserve"> </w:t>
+      </w:r>
+      <w:r>
+        <w:t>ясно</w:t>
+      </w:r>
+      <w:r>
+        <w:rPr>
+          <w:lang w:val="en-US"/>
+        </w:rPr>
+        <w:t xml:space="preserve">. </w:t>
+      </w:r>
+      <w:r>
+        <w:t>Возможно если получиться то можно сделать увеличение картинки с минимальной потерей кач</w:t>
+      </w:r>
+      <w:r>
+        <w:t>е</w:t>
+      </w:r>
+      <w:r>
+        <w:t>ства.</w:t>
       </w:r>
     </w:p>
     <w:p>
@@ -521,49 +1295,68 @@
         <w:rPr>
           <w:lang w:val="en-US"/>
         </w:rPr>
-        <w:t>resize(width, height);</w:t>
-      </w:r>
-      <w:r>
-        <w:rPr>
-          <w:lang w:val="en-US"/>
-        </w:rPr>
+        <w:t>border</w:t>
+      </w:r>
+      <w:r>
+        <w:t>(</w:t>
+      </w:r>
+      <w:r>
+        <w:rPr>
+          <w:lang w:val="en-US"/>
+        </w:rPr>
+        <w:t>c</w:t>
+      </w:r>
+      <w:r>
+        <w:t xml:space="preserve">1, </w:t>
+      </w:r>
+      <w:r>
+        <w:rPr>
+          <w:lang w:val="en-US"/>
+        </w:rPr>
+        <w:t>c</w:t>
+      </w:r>
+      <w:r>
+        <w:t xml:space="preserve">2, </w:t>
+      </w:r>
+      <w:r>
+        <w:rPr>
+          <w:lang w:val="en-US"/>
+        </w:rPr>
+        <w:t>c</w:t>
+      </w:r>
+      <w:r>
+        <w:t xml:space="preserve">3, </w:t>
+      </w:r>
+      <w:r>
+        <w:rPr>
+          <w:lang w:val="en-US"/>
+        </w:rPr>
+        <w:t>c</w:t>
+      </w:r>
+      <w:r>
+        <w:t xml:space="preserve">4, </w:t>
+      </w:r>
+      <w:r>
+        <w:rPr>
+          <w:lang w:val="en-US"/>
+        </w:rPr>
+        <w:t>c</w:t>
+      </w:r>
+      <w:r>
+        <w:t>5</w:t>
+      </w:r>
+      <w:r>
+        <w:t>);</w:t>
+      </w:r>
+      <w:r>
+        <w:t xml:space="preserve"> - находит границы изображения</w:t>
+      </w:r>
+      <w:r>
         <w:br/>
-      </w:r>
-      <w:r>
-        <w:t>тут</w:t>
-      </w:r>
-      <w:r>
-        <w:rPr>
-          <w:lang w:val="en-US"/>
-        </w:rPr>
-        <w:t xml:space="preserve"> </w:t>
-      </w:r>
-      <w:r>
-        <w:t>всё</w:t>
-      </w:r>
-      <w:r>
-        <w:rPr>
-          <w:lang w:val="en-US"/>
-        </w:rPr>
-        <w:t xml:space="preserve"> </w:t>
-      </w:r>
-      <w:r>
-        <w:t>ясно</w:t>
-      </w:r>
-      <w:r>
-        <w:rPr>
-          <w:lang w:val="en-US"/>
-        </w:rPr>
-        <w:t xml:space="preserve">. </w:t>
-      </w:r>
-      <w:r>
-        <w:t>Возможно если получиться то можно сделать увеличение картинки с минимальной потерей кач</w:t>
-      </w:r>
-      <w:r>
-        <w:t>е</w:t>
-      </w:r>
-      <w:r>
-        <w:t>ства.</w:t>
+        <w:t xml:space="preserve">с1,с2,с3,с4,с5 – </w:t>
+      </w:r>
+      <w:r>
+        <w:t>коэффициенты</w:t>
       </w:r>
     </w:p>
     <w:p>
@@ -578,68 +1371,13 @@
         <w:rPr>
           <w:lang w:val="en-US"/>
         </w:rPr>
-        <w:t>border</w:t>
-      </w:r>
-      <w:r>
-        <w:t>(</w:t>
-      </w:r>
-      <w:r>
-        <w:rPr>
-          <w:lang w:val="en-US"/>
-        </w:rPr>
-        <w:t>c</w:t>
-      </w:r>
-      <w:r>
-        <w:t xml:space="preserve">1, </w:t>
-      </w:r>
-      <w:r>
-        <w:rPr>
-          <w:lang w:val="en-US"/>
-        </w:rPr>
-        <w:t>c</w:t>
-      </w:r>
-      <w:r>
-        <w:t xml:space="preserve">2, </w:t>
-      </w:r>
-      <w:r>
-        <w:rPr>
-          <w:lang w:val="en-US"/>
-        </w:rPr>
-        <w:t>c</w:t>
-      </w:r>
-      <w:r>
-        <w:t xml:space="preserve">3, </w:t>
-      </w:r>
-      <w:r>
-        <w:rPr>
-          <w:lang w:val="en-US"/>
-        </w:rPr>
-        <w:t>c</w:t>
-      </w:r>
-      <w:r>
-        <w:t xml:space="preserve">4, </w:t>
-      </w:r>
-      <w:r>
-        <w:rPr>
-          <w:lang w:val="en-US"/>
-        </w:rPr>
-        <w:t>c</w:t>
-      </w:r>
-      <w:r>
-        <w:t>5</w:t>
-      </w:r>
-      <w:r>
-        <w:t>);</w:t>
-      </w:r>
-      <w:r>
-        <w:t xml:space="preserve"> - находит границы изображения</w:t>
-      </w:r>
-      <w:r>
-        <w:br/>
-        <w:t xml:space="preserve">с1,с2,с3,с4,с5 – </w:t>
-      </w:r>
-      <w:r>
-        <w:t>коэффициенты</w:t>
+        <w:t>histogram</w:t>
+      </w:r>
+      <w:r>
+        <w:t xml:space="preserve">(); - </w:t>
+      </w:r>
+      <w:r>
+        <w:t>возвращает график в виде изображения со всеми цветами.</w:t>
       </w:r>
     </w:p>
     <w:p>
@@ -652,15 +1390,24 @@
       </w:pPr>
       <w:r>
         <w:rPr>
-          <w:lang w:val="en-US"/>
-        </w:rPr>
-        <w:t>histogram</w:t>
-      </w:r>
-      <w:r>
-        <w:t xml:space="preserve">(); - </w:t>
-      </w:r>
-      <w:r>
-        <w:t>возвращает график в виде изображения со всеми цветами.</w:t>
+          <w:color w:val="70AD47" w:themeColor="accent6"/>
+          <w:lang w:val="en-US"/>
+        </w:rPr>
+        <w:t>+</w:t>
+      </w:r>
+      <w:r>
+        <w:rPr>
+          <w:color w:val="FF0000"/>
+          <w:lang w:val="en-US"/>
+        </w:rPr>
+        <w:t>b</w:t>
+      </w:r>
+      <w:r>
+        <w:rPr>
+          <w:color w:val="FF0000"/>
+          <w:lang w:val="en-US"/>
+        </w:rPr>
+        <w:t>lur(value = 1);</w:t>
       </w:r>
     </w:p>
     <w:p>
@@ -673,20 +1420,159 @@
       </w:pPr>
       <w:r>
         <w:rPr>
-          <w:lang w:val="en-US"/>
-        </w:rPr>
-        <w:t>o</w:t>
+          <w:color w:val="70AD47" w:themeColor="accent6"/>
+        </w:rPr>
+        <w:t>+</w:t>
       </w:r>
       <w:bookmarkStart w:id="0" w:name="_GoBack"/>
       <w:bookmarkEnd w:id="0"/>
       <w:r>
         <w:rPr>
-          <w:lang w:val="en-US"/>
-        </w:rPr>
-        <w:t xml:space="preserve">utPut() – </w:t>
+          <w:color w:val="FF0000"/>
+          <w:lang w:val="en-US"/>
+        </w:rPr>
+        <w:t>filters</w:t>
+      </w:r>
+      <w:r>
+        <w:rPr>
+          <w:color w:val="FF0000"/>
+        </w:rPr>
+        <w:t>(</w:t>
+      </w:r>
+      <w:r>
+        <w:rPr>
+          <w:color w:val="FF0000"/>
+          <w:lang w:val="en-US"/>
+        </w:rPr>
+        <w:t>filters</w:t>
+      </w:r>
+      <w:r>
+        <w:rPr>
+          <w:color w:val="FF0000"/>
+        </w:rPr>
+        <w:t xml:space="preserve">) – </w:t>
+      </w:r>
+      <w:r>
+        <w:rPr>
+          <w:color w:val="FF0000"/>
+        </w:rPr>
+        <w:t>принимает</w:t>
+      </w:r>
+      <w:r>
+        <w:rPr>
+          <w:color w:val="FF0000"/>
+        </w:rPr>
+        <w:t xml:space="preserve"> </w:t>
+      </w:r>
+      <w:r>
+        <w:rPr>
+          <w:color w:val="FF0000"/>
+        </w:rPr>
+        <w:t>строку</w:t>
+      </w:r>
+      <w:r>
+        <w:rPr>
+          <w:color w:val="FF0000"/>
+        </w:rPr>
+        <w:t xml:space="preserve"> </w:t>
+      </w:r>
+      <w:r>
+        <w:rPr>
+          <w:color w:val="FF0000"/>
+        </w:rPr>
+        <w:t>типа</w:t>
+      </w:r>
+      <w:r>
+        <w:rPr>
+          <w:color w:val="FF0000"/>
+        </w:rPr>
+        <w:t xml:space="preserve"> ‘</w:t>
+      </w:r>
+      <w:r>
+        <w:rPr>
+          <w:color w:val="FF0000"/>
+          <w:lang w:val="en-US"/>
+        </w:rPr>
+        <w:t>opacity</w:t>
+      </w:r>
+      <w:r>
+        <w:rPr>
+          <w:color w:val="FF0000"/>
+        </w:rPr>
+        <w:t xml:space="preserve">- </w:t>
+      </w:r>
+      <w:r>
+        <w:rPr>
+          <w:color w:val="FF0000"/>
+          <w:lang w:val="en-US"/>
+        </w:rPr>
+        <w:t>contrast</w:t>
+      </w:r>
+      <w:r>
+        <w:rPr>
+          <w:color w:val="FF0000"/>
+        </w:rPr>
+        <w:t xml:space="preserve">’ </w:t>
+      </w:r>
+      <w:r>
+        <w:rPr>
+          <w:color w:val="FF0000"/>
+        </w:rPr>
+        <w:t>и применяет эти стили.</w:t>
+      </w:r>
+    </w:p>
+    <w:p>
+      <w:pPr>
+        <w:pStyle w:val="a3"/>
+        <w:numPr>
+          <w:ilvl w:val="0"/>
+          <w:numId w:val="1"/>
+        </w:numPr>
+      </w:pPr>
+      <w:r>
+        <w:rPr>
+          <w:color w:val="70AD47" w:themeColor="accent6"/>
+          <w:lang w:val="en-US"/>
+        </w:rPr>
+        <w:lastRenderedPageBreak/>
+        <w:t>+</w:t>
+      </w:r>
+      <w:r>
+        <w:rPr>
+          <w:lang w:val="en-US"/>
+        </w:rPr>
+        <w:t xml:space="preserve">outPut() – </w:t>
       </w:r>
       <w:r>
         <w:t>выводит изображение</w:t>
+      </w:r>
+    </w:p>
+    <w:p>
+      <w:pPr>
+        <w:pStyle w:val="a3"/>
+        <w:numPr>
+          <w:ilvl w:val="0"/>
+          <w:numId w:val="1"/>
+        </w:numPr>
+      </w:pPr>
+      <w:r>
+        <w:rPr>
+          <w:color w:val="70AD47" w:themeColor="accent6"/>
+        </w:rPr>
+        <w:t>+</w:t>
+      </w:r>
+      <w:r>
+        <w:rPr>
+          <w:color w:val="FF0000"/>
+          <w:lang w:val="en-US"/>
+        </w:rPr>
+        <w:t xml:space="preserve">Save() – </w:t>
+      </w:r>
+      <w:r>
+        <w:rPr>
+          <w:color w:val="FF0000"/>
+        </w:rPr>
+        <w:t>сохранить изображение в папку</w:t>
       </w:r>
     </w:p>
     <w:sectPr>
@@ -1228,6 +2114,22 @@
       <w:contextualSpacing/>
     </w:pPr>
   </w:style>
+  <w:style w:type="character" w:customStyle="1" w:styleId="apple-converted-space">
+    <w:name w:val="apple-converted-space"/>
+    <w:basedOn w:val="a0"/>
+    <w:rsid w:val="00F677C6"/>
+  </w:style>
+  <w:style w:type="character" w:styleId="a4">
+    <w:name w:val="Strong"/>
+    <w:basedOn w:val="a0"/>
+    <w:uiPriority w:val="22"/>
+    <w:qFormat/>
+    <w:rsid w:val="00F677C6"/>
+    <w:rPr>
+      <w:b/>
+      <w:bCs/>
+    </w:rPr>
+  </w:style>
 </w:styles>
 </file>
 

</xml_diff>

<commit_message>
Docx with functions v.0.5
</commit_message>
<xml_diff>
--- a/swiftIMG-Functions.docx
+++ b/swiftIMG-Functions.docx
@@ -179,19 +179,7 @@
         <w:rPr>
           <w:color w:val="FF0000"/>
         </w:rPr>
-        <w:t xml:space="preserve"> </w:t>
-      </w:r>
-      <w:r>
-        <w:rPr>
-          <w:color w:val="FF0000"/>
-        </w:rPr>
-        <w:t>startX</w:t>
-      </w:r>
-      <w:r>
-        <w:rPr>
-          <w:color w:val="FF0000"/>
-        </w:rPr>
-        <w:t xml:space="preserve"> = </w:t>
+        <w:t xml:space="preserve"> startX = </w:t>
       </w:r>
       <w:r>
         <w:rPr>
@@ -1172,6 +1160,15 @@
         </w:numPr>
       </w:pPr>
       <w:r>
+        <w:rPr>
+          <w:color w:val="70AD47" w:themeColor="accent6"/>
+          <w:lang w:val="en-US"/>
+        </w:rPr>
+        <w:t>+</w:t>
+      </w:r>
+      <w:bookmarkStart w:id="0" w:name="_GoBack"/>
+      <w:bookmarkEnd w:id="0"/>
+      <w:r>
         <w:t>Оптимизация. Тоже самое что и шестой пункт.</w:t>
       </w:r>
     </w:p>
@@ -1369,12 +1366,28 @@
       </w:pPr>
       <w:r>
         <w:rPr>
+          <w:color w:val="70AD47" w:themeColor="accent6"/>
+        </w:rPr>
+        <w:t>+</w:t>
+      </w:r>
+      <w:r>
+        <w:rPr>
           <w:lang w:val="en-US"/>
         </w:rPr>
         <w:t>histogram</w:t>
       </w:r>
       <w:r>
-        <w:t xml:space="preserve">(); - </w:t>
+        <w:t>(</w:t>
+      </w:r>
+      <w:r>
+        <w:rPr>
+          <w:color w:val="FF0000"/>
+          <w:lang w:val="en-US"/>
+        </w:rPr>
+        <w:t>img</w:t>
+      </w:r>
+      <w:r>
+        <w:t xml:space="preserve">); - </w:t>
       </w:r>
       <w:r>
         <w:t>возвращает график в виде изображения со всеми цветами.</w:t>
@@ -1424,8 +1437,6 @@
         </w:rPr>
         <w:t>+</w:t>
       </w:r>
-      <w:bookmarkStart w:id="0" w:name="_GoBack"/>
-      <w:bookmarkEnd w:id="0"/>
       <w:r>
         <w:rPr>
           <w:color w:val="FF0000"/>
@@ -1532,9 +1543,93 @@
       <w:r>
         <w:rPr>
           <w:color w:val="70AD47" w:themeColor="accent6"/>
-          <w:lang w:val="en-US"/>
         </w:rPr>
         <w:lastRenderedPageBreak/>
+        <w:t>+</w:t>
+      </w:r>
+      <w:r>
+        <w:rPr>
+          <w:color w:val="FF0000"/>
+          <w:lang w:val="en-US"/>
+        </w:rPr>
+        <w:t>sharpen</w:t>
+      </w:r>
+      <w:r>
+        <w:rPr>
+          <w:color w:val="FF0000"/>
+        </w:rPr>
+        <w:t>(</w:t>
+      </w:r>
+      <w:r>
+        <w:rPr>
+          <w:color w:val="FF0000"/>
+          <w:lang w:val="en-US"/>
+        </w:rPr>
+        <w:t>value</w:t>
+      </w:r>
+      <w:r>
+        <w:rPr>
+          <w:color w:val="FF0000"/>
+        </w:rPr>
+        <w:t xml:space="preserve">) – </w:t>
+      </w:r>
+      <w:r>
+        <w:rPr>
+          <w:color w:val="FF0000"/>
+        </w:rPr>
+        <w:t>увеличивает четкость изображения</w:t>
+      </w:r>
+      <w:r>
+        <w:rPr>
+          <w:color w:val="FF0000"/>
+        </w:rPr>
+        <w:br/>
+      </w:r>
+      <w:r>
+        <w:rPr>
+          <w:color w:val="FF0000"/>
+          <w:lang w:val="en-US"/>
+        </w:rPr>
+        <w:t>value</w:t>
+      </w:r>
+      <w:r>
+        <w:rPr>
+          <w:color w:val="FF0000"/>
+        </w:rPr>
+        <w:t xml:space="preserve"> </w:t>
+      </w:r>
+      <w:r>
+        <w:rPr>
+          <w:color w:val="FF0000"/>
+        </w:rPr>
+        <w:t>–</w:t>
+      </w:r>
+      <w:r>
+        <w:rPr>
+          <w:color w:val="FF0000"/>
+        </w:rPr>
+        <w:t xml:space="preserve"> </w:t>
+      </w:r>
+      <w:r>
+        <w:rPr>
+          <w:color w:val="FF0000"/>
+        </w:rPr>
+        <w:t>от 1 до 100</w:t>
+      </w:r>
+    </w:p>
+    <w:p>
+      <w:pPr>
+        <w:pStyle w:val="a3"/>
+        <w:numPr>
+          <w:ilvl w:val="0"/>
+          <w:numId w:val="1"/>
+        </w:numPr>
+      </w:pPr>
+      <w:r>
+        <w:rPr>
+          <w:color w:val="70AD47" w:themeColor="accent6"/>
+          <w:lang w:val="en-US"/>
+        </w:rPr>
         <w:t>+</w:t>
       </w:r>
       <w:r>

</xml_diff>

<commit_message>
Docx with functions v.0.6
</commit_message>
<xml_diff>
--- a/swiftIMG-Functions.docx
+++ b/swiftIMG-Functions.docx
@@ -601,16 +601,15 @@
           <w:ilvl w:val="0"/>
           <w:numId w:val="1"/>
         </w:numPr>
-      </w:pPr>
-      <w:r>
-        <w:t>Методы фильтров пока не знаю. Какой нибудь отдельный класс который унаследует класс картинки и в котором реализованы фильтры. Но это не точно надо ещё подумать.</w:t>
-      </w:r>
-      <w:r>
-        <w:br/>
-      </w:r>
+        <w:rPr>
+          <w:color w:val="FF0000"/>
+          <w:lang w:val="en-US"/>
+        </w:rPr>
+      </w:pPr>
       <w:r>
         <w:rPr>
           <w:color w:val="70AD47" w:themeColor="accent6"/>
+          <w:lang w:val="en-US"/>
         </w:rPr>
         <w:t>+</w:t>
       </w:r>
@@ -619,389 +618,59 @@
           <w:color w:val="FF0000"/>
           <w:lang w:val="en-US"/>
         </w:rPr>
-        <w:t>gamma</w:t>
-      </w:r>
-      <w:r>
-        <w:rPr>
-          <w:color w:val="FF0000"/>
-        </w:rPr>
-        <w:t>(</w:t>
-      </w:r>
-      <w:r>
-        <w:rPr>
-          <w:color w:val="FF0000"/>
-          <w:lang w:val="en-US"/>
-        </w:rPr>
-        <w:t>value</w:t>
-      </w:r>
-      <w:r>
-        <w:rPr>
-          <w:color w:val="FF0000"/>
-        </w:rPr>
-        <w:t>)</w:t>
-      </w:r>
-      <w:r>
-        <w:rPr>
-          <w:color w:val="FF0000"/>
-        </w:rPr>
-        <w:t xml:space="preserve"> - </w:t>
-      </w:r>
-      <w:r>
-        <w:rPr>
-          <w:rFonts w:cs="Arial"/>
-          <w:color w:val="FF0000"/>
-          <w:shd w:val="clear" w:color="auto" w:fill="EFF0F4"/>
-        </w:rPr>
-        <w:t>Выполняет операцию гамма-коррекции на текущем изображении.</w:t>
-      </w:r>
-      <w:r>
-        <w:rPr>
-          <w:color w:val="FF0000"/>
-        </w:rPr>
-        <w:br/>
-      </w:r>
-      <w:r>
-        <w:rPr>
-          <w:color w:val="70AD47" w:themeColor="accent6"/>
-        </w:rPr>
-        <w:t>+</w:t>
-      </w:r>
-      <w:r>
-        <w:rPr>
-          <w:color w:val="FF0000"/>
-          <w:lang w:val="en-US"/>
-        </w:rPr>
-        <w:t>bright</w:t>
-      </w:r>
-      <w:r>
-        <w:rPr>
-          <w:color w:val="FF0000"/>
-        </w:rPr>
-        <w:t>(</w:t>
-      </w:r>
-      <w:r>
-        <w:rPr>
-          <w:color w:val="FF0000"/>
-          <w:lang w:val="en-US"/>
-        </w:rPr>
-        <w:t>value</w:t>
-      </w:r>
-      <w:r>
-        <w:rPr>
-          <w:color w:val="FF0000"/>
-        </w:rPr>
-        <w:t xml:space="preserve">) </w:t>
-      </w:r>
-      <w:r>
-        <w:rPr>
-          <w:color w:val="FF0000"/>
-        </w:rPr>
-        <w:t>–</w:t>
-      </w:r>
-      <w:r>
-        <w:rPr>
-          <w:color w:val="FF0000"/>
-        </w:rPr>
-        <w:t xml:space="preserve"> </w:t>
-      </w:r>
-      <w:r>
-        <w:rPr>
-          <w:color w:val="FF0000"/>
-        </w:rPr>
-        <w:t>изменяет яркость изображения</w:t>
-      </w:r>
-      <w:r>
-        <w:rPr>
-          <w:color w:val="FF0000"/>
-        </w:rPr>
-        <w:br/>
-      </w:r>
-      <w:r>
-        <w:rPr>
-          <w:color w:val="70AD47" w:themeColor="accent6"/>
-        </w:rPr>
-        <w:t>+</w:t>
-      </w:r>
-      <w:r>
-        <w:rPr>
-          <w:color w:val="FF0000"/>
-        </w:rPr>
-        <w:t>contrast(</w:t>
-      </w:r>
-      <w:r>
-        <w:rPr>
-          <w:color w:val="FF0000"/>
-          <w:lang w:val="en-US"/>
-        </w:rPr>
-        <w:t>value</w:t>
-      </w:r>
-      <w:r>
-        <w:rPr>
-          <w:color w:val="FF0000"/>
-        </w:rPr>
-        <w:t xml:space="preserve">) </w:t>
-      </w:r>
-      <w:r>
-        <w:rPr>
-          <w:color w:val="FF0000"/>
-        </w:rPr>
-        <w:t>–</w:t>
-      </w:r>
-      <w:r>
-        <w:rPr>
-          <w:color w:val="FF0000"/>
-        </w:rPr>
-        <w:t xml:space="preserve"> </w:t>
-      </w:r>
-      <w:r>
-        <w:rPr>
-          <w:color w:val="FF0000"/>
-        </w:rPr>
-        <w:t>изменяет контраст изображения</w:t>
-      </w:r>
-      <w:r>
-        <w:rPr>
-          <w:color w:val="FF0000"/>
-        </w:rPr>
-        <w:br/>
-      </w:r>
-      <w:r>
-        <w:rPr>
-          <w:color w:val="70AD47" w:themeColor="accent6"/>
-        </w:rPr>
-        <w:t>+</w:t>
-      </w:r>
-      <w:r>
-        <w:rPr>
-          <w:color w:val="FF0000"/>
-          <w:lang w:val="en-US"/>
-        </w:rPr>
-        <w:t>colorize</w:t>
-      </w:r>
-      <w:r>
-        <w:rPr>
-          <w:color w:val="FF0000"/>
-        </w:rPr>
-        <w:t>(</w:t>
-      </w:r>
-      <w:r>
-        <w:rPr>
-          <w:color w:val="FF0000"/>
-          <w:lang w:val="en-US"/>
-        </w:rPr>
-        <w:t>red</w:t>
-      </w:r>
-      <w:r>
-        <w:rPr>
-          <w:color w:val="FF0000"/>
-        </w:rPr>
-        <w:t xml:space="preserve">, </w:t>
-      </w:r>
-      <w:r>
-        <w:rPr>
-          <w:color w:val="FF0000"/>
-          <w:lang w:val="en-US"/>
-        </w:rPr>
-        <w:t>green</w:t>
-      </w:r>
-      <w:r>
-        <w:rPr>
-          <w:color w:val="FF0000"/>
-        </w:rPr>
-        <w:t xml:space="preserve">, </w:t>
-      </w:r>
-      <w:r>
-        <w:rPr>
-          <w:color w:val="FF0000"/>
-          <w:lang w:val="en-US"/>
-        </w:rPr>
-        <w:t>blue</w:t>
-      </w:r>
-      <w:r>
-        <w:rPr>
-          <w:color w:val="FF0000"/>
-        </w:rPr>
-        <w:t xml:space="preserve">) - </w:t>
-      </w:r>
-      <w:r>
-        <w:rPr>
-          <w:rFonts w:cs="Arial"/>
-          <w:color w:val="FF0000"/>
-          <w:shd w:val="clear" w:color="auto" w:fill="EFF0F4"/>
-        </w:rPr>
-        <w:t>Изменение значения цвета RGB текущего изображения по заданным каналам</w:t>
-      </w:r>
-      <w:r>
-        <w:rPr>
-          <w:rStyle w:val="apple-converted-space"/>
-          <w:rFonts w:cs="Arial"/>
-          <w:color w:val="FF0000"/>
-          <w:shd w:val="clear" w:color="auto" w:fill="EFF0F4"/>
-        </w:rPr>
-        <w:t> </w:t>
-      </w:r>
-      <w:r>
-        <w:rPr>
-          <w:rStyle w:val="a4"/>
-          <w:rFonts w:cs="Arial"/>
-          <w:color w:val="FF0000"/>
-          <w:shd w:val="clear" w:color="auto" w:fill="EFF0F4"/>
-        </w:rPr>
-        <w:t>красного</w:t>
-      </w:r>
-      <w:r>
-        <w:rPr>
-          <w:rStyle w:val="apple-converted-space"/>
-          <w:rFonts w:cs="Arial"/>
-          <w:color w:val="FF0000"/>
-          <w:shd w:val="clear" w:color="auto" w:fill="EFF0F4"/>
-        </w:rPr>
-        <w:t> </w:t>
-      </w:r>
-      <w:r>
-        <w:rPr>
-          <w:rFonts w:cs="Arial"/>
-          <w:color w:val="FF0000"/>
-          <w:shd w:val="clear" w:color="auto" w:fill="EFF0F4"/>
-        </w:rPr>
-        <w:t>,</w:t>
-      </w:r>
-      <w:r>
-        <w:rPr>
-          <w:rStyle w:val="apple-converted-space"/>
-          <w:rFonts w:cs="Arial"/>
-          <w:color w:val="FF0000"/>
-          <w:shd w:val="clear" w:color="auto" w:fill="EFF0F4"/>
-        </w:rPr>
-        <w:t> </w:t>
-      </w:r>
-      <w:r>
-        <w:rPr>
-          <w:rStyle w:val="a4"/>
-          <w:rFonts w:cs="Arial"/>
-          <w:color w:val="FF0000"/>
-          <w:shd w:val="clear" w:color="auto" w:fill="EFF0F4"/>
-        </w:rPr>
-        <w:t>зеленого</w:t>
-      </w:r>
-      <w:r>
-        <w:rPr>
-          <w:rStyle w:val="apple-converted-space"/>
-          <w:rFonts w:cs="Arial"/>
-          <w:color w:val="FF0000"/>
-          <w:shd w:val="clear" w:color="auto" w:fill="EFF0F4"/>
-        </w:rPr>
-        <w:t> </w:t>
-      </w:r>
-      <w:r>
-        <w:rPr>
-          <w:rFonts w:cs="Arial"/>
-          <w:color w:val="FF0000"/>
-          <w:shd w:val="clear" w:color="auto" w:fill="EFF0F4"/>
-        </w:rPr>
-        <w:t>и</w:t>
-      </w:r>
-      <w:r>
-        <w:rPr>
-          <w:rFonts w:cs="Arial"/>
-          <w:color w:val="FF0000"/>
-          <w:shd w:val="clear" w:color="auto" w:fill="EFF0F4"/>
-        </w:rPr>
-        <w:t xml:space="preserve"> </w:t>
-      </w:r>
-      <w:r>
-        <w:rPr>
-          <w:rStyle w:val="a4"/>
-          <w:rFonts w:cs="Arial"/>
-          <w:color w:val="FF0000"/>
-          <w:shd w:val="clear" w:color="auto" w:fill="EFF0F4"/>
-        </w:rPr>
-        <w:t>синего</w:t>
-      </w:r>
-      <w:r>
-        <w:rPr>
-          <w:rStyle w:val="apple-converted-space"/>
-          <w:rFonts w:cs="Arial"/>
-          <w:color w:val="FF0000"/>
-          <w:shd w:val="clear" w:color="auto" w:fill="EFF0F4"/>
-        </w:rPr>
-        <w:t> </w:t>
-      </w:r>
-      <w:r>
-        <w:rPr>
-          <w:rStyle w:val="apple-converted-space"/>
-          <w:rFonts w:cs="Arial"/>
-          <w:color w:val="FF0000"/>
-          <w:shd w:val="clear" w:color="auto" w:fill="EFF0F4"/>
-        </w:rPr>
-        <w:br/>
-      </w:r>
-      <w:r>
-        <w:rPr>
-          <w:color w:val="70AD47" w:themeColor="accent6"/>
-        </w:rPr>
-        <w:t>+</w:t>
-      </w:r>
-      <w:r>
-        <w:rPr>
-          <w:color w:val="FF0000"/>
-        </w:rPr>
-        <w:t>makeGrayscale();</w:t>
-      </w:r>
-      <w:r>
-        <w:rPr>
-          <w:color w:val="FF0000"/>
-        </w:rPr>
-        <w:br/>
-        <w:t>нечего не принимает, просто делает картинку черно-белой.</w:t>
-      </w:r>
-      <w:r>
-        <w:rPr>
-          <w:color w:val="FF0000"/>
-        </w:rPr>
-        <w:br/>
-      </w:r>
-      <w:r>
-        <w:rPr>
-          <w:color w:val="70AD47" w:themeColor="accent6"/>
-          <w:lang w:val="en-US"/>
-        </w:rPr>
-        <w:t>+</w:t>
-      </w:r>
-      <w:r>
-        <w:rPr>
-          <w:color w:val="FF0000"/>
-          <w:lang w:val="en-US"/>
-        </w:rPr>
-        <w:t>invert</w:t>
-      </w:r>
-      <w:r>
-        <w:rPr>
-          <w:color w:val="FF0000"/>
-        </w:rPr>
-        <w:t>() (фильтр</w:t>
-      </w:r>
-      <w:r>
-        <w:rPr>
-          <w:color w:val="FF0000"/>
-        </w:rPr>
-        <w:t xml:space="preserve">) - </w:t>
-      </w:r>
-      <w:r>
-        <w:rPr>
-          <w:rFonts w:cs="Arial"/>
-          <w:color w:val="FF0000"/>
-          <w:shd w:val="clear" w:color="auto" w:fill="EFF0F4"/>
-        </w:rPr>
-        <w:t>Меняет все цвета текущего изображения.</w:t>
-      </w:r>
-    </w:p>
-    <w:p>
-      <w:pPr>
-        <w:pStyle w:val="a3"/>
-      </w:pPr>
-      <w:r>
-        <w:br/>
+        <w:t>insertMerge($img, $opacityValue, $pos = 'top-left', $offsetX = 0, $offsetY = 0)</w:t>
+      </w:r>
+      <w:r>
+        <w:rPr>
+          <w:color w:val="FF0000"/>
+          <w:lang w:val="en-US"/>
+        </w:rPr>
+        <w:t xml:space="preserve"> – </w:t>
+      </w:r>
+      <w:r>
+        <w:rPr>
+          <w:color w:val="FF0000"/>
+        </w:rPr>
+        <w:t>налаживает</w:t>
+      </w:r>
+      <w:r>
+        <w:rPr>
+          <w:color w:val="FF0000"/>
+          <w:lang w:val="en-US"/>
+        </w:rPr>
+        <w:t xml:space="preserve"> </w:t>
+      </w:r>
+      <w:r>
+        <w:rPr>
+          <w:color w:val="FF0000"/>
+        </w:rPr>
+        <w:t>изображение</w:t>
+      </w:r>
+      <w:r>
+        <w:rPr>
+          <w:color w:val="FF0000"/>
+          <w:lang w:val="en-US"/>
+        </w:rPr>
+        <w:t xml:space="preserve"> </w:t>
+      </w:r>
+      <w:r>
+        <w:rPr>
+          <w:color w:val="FF0000"/>
+        </w:rPr>
+        <w:t>с</w:t>
+      </w:r>
+      <w:r>
+        <w:rPr>
+          <w:color w:val="FF0000"/>
+          <w:lang w:val="en-US"/>
+        </w:rPr>
+        <w:t xml:space="preserve"> </w:t>
+      </w:r>
+      <w:r>
+        <w:rPr>
+          <w:color w:val="FF0000"/>
+        </w:rPr>
+        <w:t>прозрачностью</w:t>
       </w:r>
     </w:p>
     <w:p>
@@ -1011,144 +680,122 @@
           <w:ilvl w:val="0"/>
           <w:numId w:val="1"/>
         </w:numPr>
+        <w:rPr>
+          <w:color w:val="FF0000"/>
+          <w:lang w:val="en-US"/>
+        </w:rPr>
       </w:pPr>
       <w:r>
         <w:rPr>
           <w:color w:val="70AD47" w:themeColor="accent6"/>
+          <w:lang w:val="en-US"/>
         </w:rPr>
         <w:t>+</w:t>
       </w:r>
       <w:r>
-        <w:t>mirror(</w:t>
-      </w:r>
-      <w:r>
-        <w:rPr>
-          <w:color w:val="FF0000"/>
-          <w:lang w:val="en-US"/>
-        </w:rPr>
-        <w:t>value</w:t>
-      </w:r>
-      <w:r>
-        <w:rPr>
-          <w:color w:val="FF0000"/>
-        </w:rPr>
-        <w:t xml:space="preserve"> = ‘</w:t>
-      </w:r>
-      <w:r>
-        <w:rPr>
-          <w:color w:val="FF0000"/>
-          <w:lang w:val="en-US"/>
-        </w:rPr>
-        <w:t>h</w:t>
-      </w:r>
-      <w:r>
-        <w:rPr>
-          <w:color w:val="FF0000"/>
-        </w:rPr>
-        <w:t>’</w:t>
-      </w:r>
-      <w:r>
-        <w:t>);</w:t>
-      </w:r>
-      <w:r>
-        <w:br/>
-        <w:t>метод отзеркаливает изображение.</w:t>
-      </w:r>
-      <w:r>
-        <w:br/>
-      </w:r>
-      <w:r>
-        <w:rPr>
-          <w:color w:val="FF0000"/>
-          <w:lang w:val="en-US"/>
-        </w:rPr>
-        <w:t>value</w:t>
-      </w:r>
-      <w:r>
-        <w:rPr>
-          <w:color w:val="FF0000"/>
-        </w:rPr>
-        <w:t xml:space="preserve"> </w:t>
-      </w:r>
-      <w:r>
-        <w:rPr>
-          <w:color w:val="FF0000"/>
+        <w:rPr>
+          <w:color w:val="FF0000"/>
+          <w:lang w:val="en-US"/>
+        </w:rPr>
+        <w:t xml:space="preserve">insertGrayscale($img, $pos = 'top-left', $offsetX = 0, $offsetY = 0) </w:t>
+      </w:r>
+      <w:r>
+        <w:rPr>
+          <w:color w:val="FF0000"/>
+          <w:lang w:val="en-US"/>
         </w:rPr>
         <w:t>–</w:t>
       </w:r>
       <w:r>
         <w:rPr>
           <w:color w:val="FF0000"/>
-        </w:rPr>
-        <w:t xml:space="preserve"> </w:t>
-      </w:r>
-      <w:r>
-        <w:rPr>
-          <w:color w:val="FF0000"/>
-        </w:rPr>
-        <w:t xml:space="preserve">принимает два параметра </w:t>
-      </w:r>
-      <w:r>
-        <w:rPr>
-          <w:color w:val="FF0000"/>
-        </w:rPr>
-        <w:t>‘</w:t>
-      </w:r>
-      <w:r>
-        <w:rPr>
-          <w:color w:val="FF0000"/>
-          <w:lang w:val="en-US"/>
-        </w:rPr>
-        <w:t>h</w:t>
-      </w:r>
-      <w:r>
-        <w:rPr>
-          <w:color w:val="FF0000"/>
-        </w:rPr>
-        <w:t xml:space="preserve">’ </w:t>
-      </w:r>
-      <w:r>
-        <w:rPr>
-          <w:color w:val="FF0000"/>
-        </w:rPr>
-        <w:t xml:space="preserve">и </w:t>
-      </w:r>
-      <w:r>
-        <w:rPr>
-          <w:color w:val="FF0000"/>
-        </w:rPr>
-        <w:t>‘</w:t>
-      </w:r>
-      <w:r>
-        <w:rPr>
-          <w:color w:val="FF0000"/>
-          <w:lang w:val="en-US"/>
-        </w:rPr>
-        <w:t>v</w:t>
-      </w:r>
-      <w:r>
-        <w:rPr>
-          <w:color w:val="FF0000"/>
-        </w:rPr>
-        <w:t>’</w:t>
-      </w:r>
-      <w:r>
-        <w:rPr>
-          <w:color w:val="FF0000"/>
-        </w:rPr>
-        <w:t>(</w:t>
-      </w:r>
-      <w:r>
-        <w:rPr>
-          <w:color w:val="FF0000"/>
-        </w:rPr>
-        <w:t>горизонтально, вертикально соответственно</w:t>
-      </w:r>
-      <w:r>
-        <w:rPr>
-          <w:color w:val="FF0000"/>
-        </w:rPr>
-        <w:t>)</w:t>
+          <w:lang w:val="en-US"/>
+        </w:rPr>
+        <w:t xml:space="preserve"> </w:t>
+      </w:r>
+      <w:r>
+        <w:rPr>
+          <w:color w:val="FF0000"/>
+        </w:rPr>
+        <w:t>налаживает</w:t>
+      </w:r>
+      <w:r>
+        <w:rPr>
+          <w:color w:val="FF0000"/>
+          <w:lang w:val="en-US"/>
+        </w:rPr>
+        <w:t xml:space="preserve"> </w:t>
+      </w:r>
+      <w:r>
+        <w:rPr>
+          <w:color w:val="FF0000"/>
+        </w:rPr>
+        <w:t>изображение</w:t>
+      </w:r>
+      <w:r>
+        <w:rPr>
+          <w:color w:val="FF0000"/>
+          <w:lang w:val="en-US"/>
+        </w:rPr>
+        <w:t xml:space="preserve"> </w:t>
+      </w:r>
+      <w:r>
+        <w:rPr>
+          <w:color w:val="FF0000"/>
+        </w:rPr>
+        <w:t>и</w:t>
+      </w:r>
+      <w:r>
+        <w:rPr>
+          <w:color w:val="FF0000"/>
+          <w:lang w:val="en-US"/>
+        </w:rPr>
+        <w:t xml:space="preserve"> </w:t>
+      </w:r>
+      <w:r>
+        <w:rPr>
+          <w:color w:val="FF0000"/>
+        </w:rPr>
+        <w:t>делает</w:t>
+      </w:r>
+      <w:r>
+        <w:rPr>
+          <w:color w:val="FF0000"/>
+          <w:lang w:val="en-US"/>
+        </w:rPr>
+        <w:t xml:space="preserve"> </w:t>
+      </w:r>
+      <w:r>
+        <w:rPr>
+          <w:color w:val="FF0000"/>
+        </w:rPr>
+        <w:t>его</w:t>
+      </w:r>
+      <w:r>
+        <w:rPr>
+          <w:color w:val="FF0000"/>
+          <w:lang w:val="en-US"/>
+        </w:rPr>
+        <w:t xml:space="preserve"> </w:t>
+      </w:r>
+      <w:r>
+        <w:rPr>
+          <w:color w:val="FF0000"/>
+        </w:rPr>
+        <w:t>черно</w:t>
+      </w:r>
+      <w:r>
+        <w:rPr>
+          <w:color w:val="FF0000"/>
+          <w:lang w:val="en-US"/>
+        </w:rPr>
+        <w:t>-</w:t>
+      </w:r>
+      <w:r>
+        <w:rPr>
+          <w:color w:val="FF0000"/>
+        </w:rPr>
+        <w:t>белым</w:t>
       </w:r>
     </w:p>
     <w:p>
@@ -1158,6 +805,10 @@
           <w:ilvl w:val="0"/>
           <w:numId w:val="1"/>
         </w:numPr>
+        <w:rPr>
+          <w:color w:val="FF0000"/>
+          <w:lang w:val="en-US"/>
+        </w:rPr>
       </w:pPr>
       <w:r>
         <w:rPr>
@@ -1166,10 +817,90 @@
         </w:rPr>
         <w:t>+</w:t>
       </w:r>
-      <w:bookmarkStart w:id="0" w:name="_GoBack"/>
-      <w:bookmarkEnd w:id="0"/>
-      <w:r>
-        <w:t>Оптимизация. Тоже самое что и шестой пункт.</w:t>
+      <w:r>
+        <w:rPr>
+          <w:color w:val="FF0000"/>
+          <w:lang w:val="en-US"/>
+        </w:rPr>
+        <w:t>insertResize($img, array $size, $pos = 'top-left', $offsetX = 0, $offsetY = 0)</w:t>
+      </w:r>
+      <w:r>
+        <w:rPr>
+          <w:color w:val="FF0000"/>
+          <w:lang w:val="en-US"/>
+        </w:rPr>
+        <w:t xml:space="preserve"> – </w:t>
+      </w:r>
+      <w:r>
+        <w:rPr>
+          <w:color w:val="FF0000"/>
+        </w:rPr>
+        <w:t>налаживает</w:t>
+      </w:r>
+      <w:r>
+        <w:rPr>
+          <w:color w:val="FF0000"/>
+          <w:lang w:val="en-US"/>
+        </w:rPr>
+        <w:t xml:space="preserve"> </w:t>
+      </w:r>
+      <w:r>
+        <w:rPr>
+          <w:color w:val="FF0000"/>
+        </w:rPr>
+        <w:t>изображение</w:t>
+      </w:r>
+      <w:r>
+        <w:rPr>
+          <w:color w:val="FF0000"/>
+          <w:lang w:val="en-US"/>
+        </w:rPr>
+        <w:t xml:space="preserve"> </w:t>
+      </w:r>
+      <w:r>
+        <w:rPr>
+          <w:color w:val="FF0000"/>
+        </w:rPr>
+        <w:t>и</w:t>
+      </w:r>
+      <w:r>
+        <w:rPr>
+          <w:color w:val="FF0000"/>
+          <w:lang w:val="en-US"/>
+        </w:rPr>
+        <w:t xml:space="preserve"> </w:t>
+      </w:r>
+      <w:r>
+        <w:rPr>
+          <w:color w:val="FF0000"/>
+        </w:rPr>
+        <w:t>изменяет</w:t>
+      </w:r>
+      <w:r>
+        <w:rPr>
+          <w:color w:val="FF0000"/>
+          <w:lang w:val="en-US"/>
+        </w:rPr>
+        <w:t xml:space="preserve"> </w:t>
+      </w:r>
+      <w:r>
+        <w:rPr>
+          <w:color w:val="FF0000"/>
+        </w:rPr>
+        <w:t>его</w:t>
+      </w:r>
+      <w:r>
+        <w:rPr>
+          <w:color w:val="FF0000"/>
+          <w:lang w:val="en-US"/>
+        </w:rPr>
+        <w:t xml:space="preserve"> </w:t>
+      </w:r>
+      <w:r>
+        <w:rPr>
+          <w:color w:val="FF0000"/>
+        </w:rPr>
+        <w:t>размер</w:t>
       </w:r>
     </w:p>
     <w:p>
@@ -1179,19 +910,89 @@
           <w:ilvl w:val="0"/>
           <w:numId w:val="1"/>
         </w:numPr>
+        <w:rPr>
+          <w:color w:val="FF0000"/>
+          <w:lang w:val="en-US"/>
+        </w:rPr>
       </w:pPr>
       <w:r>
         <w:rPr>
           <w:color w:val="70AD47" w:themeColor="accent6"/>
+          <w:lang w:val="en-US"/>
         </w:rPr>
         <w:t>+</w:t>
       </w:r>
       <w:r>
-        <w:t>opacity(value);</w:t>
-      </w:r>
-      <w:r>
-        <w:br/>
-        <w:t>value – принимает значение от 0 до 100(0 – полностью невидим. 100 – полностью видим).</w:t>
+        <w:rPr>
+          <w:color w:val="FF0000"/>
+          <w:lang w:val="en-US"/>
+        </w:rPr>
+        <w:t>insertCrop($img, array $values, $pos = 'top-left', $offsetX = 0, $offsetY = 0)</w:t>
+      </w:r>
+      <w:r>
+        <w:rPr>
+          <w:color w:val="FF0000"/>
+          <w:lang w:val="en-US"/>
+        </w:rPr>
+        <w:t xml:space="preserve"> – </w:t>
+      </w:r>
+      <w:r>
+        <w:rPr>
+          <w:color w:val="FF0000"/>
+        </w:rPr>
+        <w:t>налаживает</w:t>
+      </w:r>
+      <w:r>
+        <w:rPr>
+          <w:color w:val="FF0000"/>
+          <w:lang w:val="en-US"/>
+        </w:rPr>
+        <w:t xml:space="preserve"> </w:t>
+      </w:r>
+      <w:r>
+        <w:rPr>
+          <w:color w:val="FF0000"/>
+        </w:rPr>
+        <w:t>изображение</w:t>
+      </w:r>
+      <w:r>
+        <w:rPr>
+          <w:color w:val="FF0000"/>
+          <w:lang w:val="en-US"/>
+        </w:rPr>
+        <w:t xml:space="preserve"> </w:t>
+      </w:r>
+      <w:r>
+        <w:rPr>
+          <w:color w:val="FF0000"/>
+        </w:rPr>
+        <w:t>и</w:t>
+      </w:r>
+      <w:r>
+        <w:rPr>
+          <w:color w:val="FF0000"/>
+          <w:lang w:val="en-US"/>
+        </w:rPr>
+        <w:t xml:space="preserve"> </w:t>
+      </w:r>
+      <w:r>
+        <w:rPr>
+          <w:color w:val="FF0000"/>
+        </w:rPr>
+        <w:t>обрезает</w:t>
+      </w:r>
+      <w:r>
+        <w:rPr>
+          <w:color w:val="FF0000"/>
+          <w:lang w:val="en-US"/>
+        </w:rPr>
+        <w:t xml:space="preserve"> </w:t>
+      </w:r>
+      <w:r>
+        <w:rPr>
+          <w:color w:val="FF0000"/>
+        </w:rPr>
+        <w:t>его</w:t>
       </w:r>
     </w:p>
     <w:p>
@@ -1201,20 +1002,31 @@
           <w:ilvl w:val="0"/>
           <w:numId w:val="1"/>
         </w:numPr>
-      </w:pPr>
-      <w:r>
-        <w:t xml:space="preserve">makeGIF(imgArr, </w:t>
-      </w:r>
-      <w:r>
-        <w:t>param1, param2</w:t>
-      </w:r>
-      <w:r>
-        <w:t>);</w:t>
-      </w:r>
-      <w:r>
-        <w:br/>
-        <w:t>imgArr – массив изображений которые мы будем менять с помощью param1, param2, точно ещё не знаю надо подумать.</w:t>
-      </w:r>
+        <w:rPr>
+          <w:color w:val="FF0000"/>
+          <w:lang w:val="en-US"/>
+        </w:rPr>
+      </w:pPr>
+      <w:r>
+        <w:rPr>
+          <w:color w:val="70AD47" w:themeColor="accent6"/>
+        </w:rPr>
+        <w:t>+</w:t>
+      </w:r>
+      <w:r>
+        <w:rPr>
+          <w:color w:val="FF0000"/>
+        </w:rPr>
+        <w:t>text($text, $startX = 0, $startY = 0)</w:t>
+      </w:r>
+      <w:r>
+        <w:rPr>
+          <w:color w:val="FF0000"/>
+        </w:rPr>
+        <w:t xml:space="preserve"> – налаживает текст на изображение</w:t>
+      </w:r>
+      <w:bookmarkStart w:id="0" w:name="_GoBack"/>
+      <w:bookmarkEnd w:id="0"/>
     </w:p>
     <w:p>
       <w:pPr>
@@ -1223,6 +1035,9 @@
           <w:ilvl w:val="0"/>
           <w:numId w:val="1"/>
         </w:numPr>
+        <w:rPr>
+          <w:lang w:val="en-US"/>
+        </w:rPr>
       </w:pPr>
       <w:r>
         <w:rPr>
@@ -1233,51 +1048,16 @@
       </w:r>
       <w:r>
         <w:rPr>
-          <w:lang w:val="en-US"/>
-        </w:rPr>
-        <w:t>resize(width, height);</w:t>
-      </w:r>
-      <w:r>
-        <w:rPr>
-          <w:lang w:val="en-US"/>
-        </w:rPr>
-        <w:br/>
-      </w:r>
-      <w:r>
-        <w:t>тут</w:t>
-      </w:r>
-      <w:r>
-        <w:rPr>
-          <w:lang w:val="en-US"/>
-        </w:rPr>
-        <w:t xml:space="preserve"> </w:t>
-      </w:r>
-      <w:r>
-        <w:t>всё</w:t>
-      </w:r>
-      <w:r>
-        <w:rPr>
-          <w:lang w:val="en-US"/>
-        </w:rPr>
-        <w:t xml:space="preserve"> </w:t>
-      </w:r>
-      <w:r>
-        <w:t>ясно</w:t>
-      </w:r>
-      <w:r>
-        <w:rPr>
-          <w:lang w:val="en-US"/>
-        </w:rPr>
-        <w:t xml:space="preserve">. </w:t>
-      </w:r>
-      <w:r>
-        <w:t>Возможно если получиться то можно сделать увеличение картинки с минимальной потерей кач</w:t>
-      </w:r>
-      <w:r>
-        <w:t>е</w:t>
-      </w:r>
-      <w:r>
-        <w:t>ства.</w:t>
+          <w:color w:val="FF0000"/>
+          <w:lang w:val="en-US"/>
+        </w:rPr>
+        <w:t xml:space="preserve">pixelate(size = 1) – </w:t>
+      </w:r>
+      <w:r>
+        <w:rPr>
+          <w:color w:val="FF0000"/>
+        </w:rPr>
+        <w:t>устанавливает размер пикселей</w:t>
       </w:r>
     </w:p>
     <w:p>
@@ -1289,71 +1069,440 @@
         </w:numPr>
       </w:pPr>
       <w:r>
-        <w:rPr>
-          <w:lang w:val="en-US"/>
-        </w:rPr>
-        <w:t>border</w:t>
-      </w:r>
-      <w:r>
+        <w:t>Методы фильтров пока не знаю. Какой нибудь отдельный класс который унаследует класс картинки и в котором реализованы фильтры. Но это не точно надо ещё подумать.</w:t>
+      </w:r>
+      <w:r>
+        <w:br/>
+      </w:r>
+      <w:r>
+        <w:rPr>
+          <w:color w:val="70AD47" w:themeColor="accent6"/>
+        </w:rPr>
+        <w:t>+</w:t>
+      </w:r>
+      <w:r>
+        <w:rPr>
+          <w:color w:val="FF0000"/>
+          <w:lang w:val="en-US"/>
+        </w:rPr>
+        <w:t>gamma</w:t>
+      </w:r>
+      <w:r>
+        <w:rPr>
+          <w:color w:val="FF0000"/>
+        </w:rPr>
         <w:t>(</w:t>
       </w:r>
       <w:r>
         <w:rPr>
-          <w:lang w:val="en-US"/>
-        </w:rPr>
-        <w:t>c</w:t>
-      </w:r>
-      <w:r>
-        <w:t xml:space="preserve">1, </w:t>
-      </w:r>
-      <w:r>
-        <w:rPr>
-          <w:lang w:val="en-US"/>
-        </w:rPr>
-        <w:t>c</w:t>
-      </w:r>
-      <w:r>
-        <w:t xml:space="preserve">2, </w:t>
-      </w:r>
-      <w:r>
-        <w:rPr>
-          <w:lang w:val="en-US"/>
-        </w:rPr>
-        <w:t>c</w:t>
-      </w:r>
-      <w:r>
-        <w:t xml:space="preserve">3, </w:t>
-      </w:r>
-      <w:r>
-        <w:rPr>
-          <w:lang w:val="en-US"/>
-        </w:rPr>
-        <w:t>c</w:t>
-      </w:r>
-      <w:r>
-        <w:t xml:space="preserve">4, </w:t>
-      </w:r>
-      <w:r>
-        <w:rPr>
-          <w:lang w:val="en-US"/>
-        </w:rPr>
-        <w:t>c</w:t>
-      </w:r>
-      <w:r>
-        <w:t>5</w:t>
-      </w:r>
-      <w:r>
-        <w:t>);</w:t>
-      </w:r>
-      <w:r>
-        <w:t xml:space="preserve"> - находит границы изображения</w:t>
-      </w:r>
-      <w:r>
+          <w:color w:val="FF0000"/>
+          <w:lang w:val="en-US"/>
+        </w:rPr>
+        <w:t>value</w:t>
+      </w:r>
+      <w:r>
+        <w:rPr>
+          <w:color w:val="FF0000"/>
+        </w:rPr>
+        <w:t xml:space="preserve"> = 40</w:t>
+      </w:r>
+      <w:r>
+        <w:rPr>
+          <w:color w:val="FF0000"/>
+        </w:rPr>
+        <w:t>)</w:t>
+      </w:r>
+      <w:r>
+        <w:rPr>
+          <w:color w:val="FF0000"/>
+        </w:rPr>
+        <w:t xml:space="preserve"> - </w:t>
+      </w:r>
+      <w:r>
+        <w:rPr>
+          <w:rFonts w:cs="Arial"/>
+          <w:color w:val="FF0000"/>
+          <w:shd w:val="clear" w:color="auto" w:fill="EFF0F4"/>
+        </w:rPr>
+        <w:t>Выполняет операцию гамма-коррекции на текущем изображении.</w:t>
+      </w:r>
+      <w:r>
+        <w:rPr>
+          <w:color w:val="FF0000"/>
+        </w:rPr>
         <w:br/>
-        <w:t xml:space="preserve">с1,с2,с3,с4,с5 – </w:t>
-      </w:r>
-      <w:r>
-        <w:t>коэффициенты</w:t>
+      </w:r>
+      <w:r>
+        <w:rPr>
+          <w:color w:val="70AD47" w:themeColor="accent6"/>
+        </w:rPr>
+        <w:t>+</w:t>
+      </w:r>
+      <w:r>
+        <w:rPr>
+          <w:color w:val="FF0000"/>
+          <w:lang w:val="en-US"/>
+        </w:rPr>
+        <w:t>bright</w:t>
+      </w:r>
+      <w:r>
+        <w:rPr>
+          <w:color w:val="FF0000"/>
+        </w:rPr>
+        <w:t>(</w:t>
+      </w:r>
+      <w:r>
+        <w:rPr>
+          <w:color w:val="FF0000"/>
+          <w:lang w:val="en-US"/>
+        </w:rPr>
+        <w:t>value</w:t>
+      </w:r>
+      <w:r>
+        <w:rPr>
+          <w:color w:val="FF0000"/>
+        </w:rPr>
+        <w:t xml:space="preserve"> = 40</w:t>
+      </w:r>
+      <w:r>
+        <w:rPr>
+          <w:color w:val="FF0000"/>
+        </w:rPr>
+        <w:t xml:space="preserve">) </w:t>
+      </w:r>
+      <w:r>
+        <w:rPr>
+          <w:color w:val="FF0000"/>
+        </w:rPr>
+        <w:t>–</w:t>
+      </w:r>
+      <w:r>
+        <w:rPr>
+          <w:color w:val="FF0000"/>
+        </w:rPr>
+        <w:t xml:space="preserve"> </w:t>
+      </w:r>
+      <w:r>
+        <w:rPr>
+          <w:color w:val="FF0000"/>
+        </w:rPr>
+        <w:t>изменяет яркость изображения</w:t>
+      </w:r>
+      <w:r>
+        <w:rPr>
+          <w:color w:val="FF0000"/>
+        </w:rPr>
+        <w:br/>
+      </w:r>
+      <w:r>
+        <w:rPr>
+          <w:color w:val="70AD47" w:themeColor="accent6"/>
+        </w:rPr>
+        <w:t>+</w:t>
+      </w:r>
+      <w:r>
+        <w:rPr>
+          <w:color w:val="FF0000"/>
+        </w:rPr>
+        <w:t>contrast(</w:t>
+      </w:r>
+      <w:r>
+        <w:rPr>
+          <w:color w:val="FF0000"/>
+          <w:lang w:val="en-US"/>
+        </w:rPr>
+        <w:t>value</w:t>
+      </w:r>
+      <w:r>
+        <w:rPr>
+          <w:color w:val="FF0000"/>
+        </w:rPr>
+        <w:t xml:space="preserve"> = 50</w:t>
+      </w:r>
+      <w:r>
+        <w:rPr>
+          <w:color w:val="FF0000"/>
+        </w:rPr>
+        <w:t xml:space="preserve">) </w:t>
+      </w:r>
+      <w:r>
+        <w:rPr>
+          <w:color w:val="FF0000"/>
+        </w:rPr>
+        <w:t>–</w:t>
+      </w:r>
+      <w:r>
+        <w:rPr>
+          <w:color w:val="FF0000"/>
+        </w:rPr>
+        <w:t xml:space="preserve"> </w:t>
+      </w:r>
+      <w:r>
+        <w:rPr>
+          <w:color w:val="FF0000"/>
+        </w:rPr>
+        <w:t>изменяет контраст изображения</w:t>
+      </w:r>
+      <w:r>
+        <w:rPr>
+          <w:color w:val="FF0000"/>
+        </w:rPr>
+        <w:br/>
+      </w:r>
+      <w:r>
+        <w:rPr>
+          <w:color w:val="70AD47" w:themeColor="accent6"/>
+        </w:rPr>
+        <w:t>+</w:t>
+      </w:r>
+      <w:r>
+        <w:rPr>
+          <w:color w:val="FF0000"/>
+          <w:lang w:val="en-US"/>
+        </w:rPr>
+        <w:t>colorize</w:t>
+      </w:r>
+      <w:r>
+        <w:rPr>
+          <w:color w:val="FF0000"/>
+        </w:rPr>
+        <w:t>(</w:t>
+      </w:r>
+      <w:r>
+        <w:rPr>
+          <w:color w:val="FF0000"/>
+          <w:lang w:val="en-US"/>
+        </w:rPr>
+        <w:t>red</w:t>
+      </w:r>
+      <w:r>
+        <w:rPr>
+          <w:color w:val="FF0000"/>
+        </w:rPr>
+        <w:t xml:space="preserve"> = 40</w:t>
+      </w:r>
+      <w:r>
+        <w:rPr>
+          <w:color w:val="FF0000"/>
+        </w:rPr>
+        <w:t xml:space="preserve">, </w:t>
+      </w:r>
+      <w:r>
+        <w:rPr>
+          <w:color w:val="FF0000"/>
+          <w:lang w:val="en-US"/>
+        </w:rPr>
+        <w:t>green</w:t>
+      </w:r>
+      <w:r>
+        <w:rPr>
+          <w:color w:val="FF0000"/>
+        </w:rPr>
+        <w:t xml:space="preserve"> = 40</w:t>
+      </w:r>
+      <w:r>
+        <w:rPr>
+          <w:color w:val="FF0000"/>
+        </w:rPr>
+        <w:t xml:space="preserve">, </w:t>
+      </w:r>
+      <w:r>
+        <w:rPr>
+          <w:color w:val="FF0000"/>
+          <w:lang w:val="en-US"/>
+        </w:rPr>
+        <w:t>blue</w:t>
+      </w:r>
+      <w:r>
+        <w:rPr>
+          <w:color w:val="FF0000"/>
+        </w:rPr>
+        <w:t xml:space="preserve"> = 40</w:t>
+      </w:r>
+      <w:r>
+        <w:rPr>
+          <w:color w:val="FF0000"/>
+        </w:rPr>
+        <w:t xml:space="preserve">) - </w:t>
+      </w:r>
+      <w:r>
+        <w:rPr>
+          <w:rFonts w:cs="Arial"/>
+          <w:color w:val="FF0000"/>
+          <w:shd w:val="clear" w:color="auto" w:fill="EFF0F4"/>
+        </w:rPr>
+        <w:t>Изменение значения цвета RGB текущего изображения по заданным каналам</w:t>
+      </w:r>
+      <w:r>
+        <w:rPr>
+          <w:rStyle w:val="apple-converted-space"/>
+          <w:rFonts w:cs="Arial"/>
+          <w:color w:val="FF0000"/>
+          <w:shd w:val="clear" w:color="auto" w:fill="EFF0F4"/>
+        </w:rPr>
+        <w:t> </w:t>
+      </w:r>
+      <w:r>
+        <w:rPr>
+          <w:rStyle w:val="a4"/>
+          <w:rFonts w:cs="Arial"/>
+          <w:color w:val="FF0000"/>
+          <w:shd w:val="clear" w:color="auto" w:fill="EFF0F4"/>
+        </w:rPr>
+        <w:t>красного</w:t>
+      </w:r>
+      <w:r>
+        <w:rPr>
+          <w:rStyle w:val="apple-converted-space"/>
+          <w:rFonts w:cs="Arial"/>
+          <w:color w:val="FF0000"/>
+          <w:shd w:val="clear" w:color="auto" w:fill="EFF0F4"/>
+        </w:rPr>
+        <w:t> </w:t>
+      </w:r>
+      <w:r>
+        <w:rPr>
+          <w:rFonts w:cs="Arial"/>
+          <w:color w:val="FF0000"/>
+          <w:shd w:val="clear" w:color="auto" w:fill="EFF0F4"/>
+        </w:rPr>
+        <w:t>,</w:t>
+      </w:r>
+      <w:r>
+        <w:rPr>
+          <w:rStyle w:val="apple-converted-space"/>
+          <w:rFonts w:cs="Arial"/>
+          <w:color w:val="FF0000"/>
+          <w:shd w:val="clear" w:color="auto" w:fill="EFF0F4"/>
+        </w:rPr>
+        <w:t> </w:t>
+      </w:r>
+      <w:r>
+        <w:rPr>
+          <w:rStyle w:val="a4"/>
+          <w:rFonts w:cs="Arial"/>
+          <w:color w:val="FF0000"/>
+          <w:shd w:val="clear" w:color="auto" w:fill="EFF0F4"/>
+        </w:rPr>
+        <w:t>зеленого</w:t>
+      </w:r>
+      <w:r>
+        <w:rPr>
+          <w:rStyle w:val="apple-converted-space"/>
+          <w:rFonts w:cs="Arial"/>
+          <w:color w:val="FF0000"/>
+          <w:shd w:val="clear" w:color="auto" w:fill="EFF0F4"/>
+        </w:rPr>
+        <w:t> </w:t>
+      </w:r>
+      <w:r>
+        <w:rPr>
+          <w:rFonts w:cs="Arial"/>
+          <w:color w:val="FF0000"/>
+          <w:shd w:val="clear" w:color="auto" w:fill="EFF0F4"/>
+        </w:rPr>
+        <w:t>и</w:t>
+      </w:r>
+      <w:r>
+        <w:rPr>
+          <w:rFonts w:cs="Arial"/>
+          <w:color w:val="FF0000"/>
+          <w:shd w:val="clear" w:color="auto" w:fill="EFF0F4"/>
+        </w:rPr>
+        <w:t xml:space="preserve"> </w:t>
+      </w:r>
+      <w:r>
+        <w:rPr>
+          <w:rStyle w:val="a4"/>
+          <w:rFonts w:cs="Arial"/>
+          <w:color w:val="FF0000"/>
+          <w:shd w:val="clear" w:color="auto" w:fill="EFF0F4"/>
+        </w:rPr>
+        <w:t>синего</w:t>
+      </w:r>
+      <w:r>
+        <w:rPr>
+          <w:rStyle w:val="apple-converted-space"/>
+          <w:rFonts w:cs="Arial"/>
+          <w:color w:val="FF0000"/>
+          <w:shd w:val="clear" w:color="auto" w:fill="EFF0F4"/>
+        </w:rPr>
+        <w:t> </w:t>
+      </w:r>
+      <w:r>
+        <w:rPr>
+          <w:rStyle w:val="apple-converted-space"/>
+          <w:rFonts w:cs="Arial"/>
+          <w:color w:val="FF0000"/>
+          <w:shd w:val="clear" w:color="auto" w:fill="EFF0F4"/>
+        </w:rPr>
+        <w:br/>
+      </w:r>
+      <w:r>
+        <w:rPr>
+          <w:color w:val="70AD47" w:themeColor="accent6"/>
+        </w:rPr>
+        <w:t>+</w:t>
+      </w:r>
+      <w:r>
+        <w:rPr>
+          <w:color w:val="FF0000"/>
+        </w:rPr>
+        <w:t>makeGrayscale();</w:t>
+      </w:r>
+      <w:r>
+        <w:rPr>
+          <w:color w:val="FF0000"/>
+        </w:rPr>
+        <w:br/>
+        <w:t>нечего не принимает, просто делает картинку черно-белой.</w:t>
+      </w:r>
+      <w:r>
+        <w:rPr>
+          <w:color w:val="FF0000"/>
+        </w:rPr>
+        <w:br/>
+      </w:r>
+      <w:r>
+        <w:rPr>
+          <w:color w:val="70AD47" w:themeColor="accent6"/>
+        </w:rPr>
+        <w:t>+</w:t>
+      </w:r>
+      <w:r>
+        <w:rPr>
+          <w:color w:val="FF0000"/>
+          <w:lang w:val="en-US"/>
+        </w:rPr>
+        <w:t>invert</w:t>
+      </w:r>
+      <w:r>
+        <w:rPr>
+          <w:color w:val="FF0000"/>
+        </w:rPr>
+        <w:t>() (фильтр</w:t>
+      </w:r>
+      <w:r>
+        <w:rPr>
+          <w:color w:val="FF0000"/>
+        </w:rPr>
+        <w:t xml:space="preserve">) - </w:t>
+      </w:r>
+      <w:r>
+        <w:rPr>
+          <w:rFonts w:cs="Arial"/>
+          <w:color w:val="FF0000"/>
+          <w:shd w:val="clear" w:color="auto" w:fill="EFF0F4"/>
+        </w:rPr>
+        <w:t>Меняет все цвета текущего изображения.</w:t>
+      </w:r>
+    </w:p>
+    <w:p>
+      <w:pPr>
+        <w:pStyle w:val="a3"/>
+      </w:pPr>
+      <w:r>
+        <w:br/>
       </w:r>
     </w:p>
     <w:p>
@@ -1371,26 +1520,136 @@
         <w:t>+</w:t>
       </w:r>
       <w:r>
-        <w:rPr>
-          <w:lang w:val="en-US"/>
-        </w:rPr>
-        <w:t>histogram</w:t>
-      </w:r>
-      <w:r>
+        <w:t>mirror(</w:t>
+      </w:r>
+      <w:r>
+        <w:rPr>
+          <w:color w:val="FF0000"/>
+          <w:lang w:val="en-US"/>
+        </w:rPr>
+        <w:t>value</w:t>
+      </w:r>
+      <w:r>
+        <w:rPr>
+          <w:color w:val="FF0000"/>
+        </w:rPr>
+        <w:t xml:space="preserve"> = ‘</w:t>
+      </w:r>
+      <w:r>
+        <w:rPr>
+          <w:color w:val="FF0000"/>
+          <w:lang w:val="en-US"/>
+        </w:rPr>
+        <w:t>h</w:t>
+      </w:r>
+      <w:r>
+        <w:rPr>
+          <w:color w:val="FF0000"/>
+        </w:rPr>
+        <w:t>’</w:t>
+      </w:r>
+      <w:r>
+        <w:t>);</w:t>
+      </w:r>
+      <w:r>
+        <w:br/>
+        <w:t>метод отзеркаливает изображение.</w:t>
+      </w:r>
+      <w:r>
+        <w:br/>
+      </w:r>
+      <w:r>
+        <w:rPr>
+          <w:color w:val="FF0000"/>
+          <w:lang w:val="en-US"/>
+        </w:rPr>
+        <w:t>value</w:t>
+      </w:r>
+      <w:r>
+        <w:rPr>
+          <w:color w:val="FF0000"/>
+        </w:rPr>
+        <w:t xml:space="preserve"> </w:t>
+      </w:r>
+      <w:r>
+        <w:rPr>
+          <w:color w:val="FF0000"/>
+        </w:rPr>
+        <w:t>–</w:t>
+      </w:r>
+      <w:r>
+        <w:rPr>
+          <w:color w:val="FF0000"/>
+        </w:rPr>
+        <w:t xml:space="preserve"> </w:t>
+      </w:r>
+      <w:r>
+        <w:rPr>
+          <w:color w:val="FF0000"/>
+        </w:rPr>
+        <w:t xml:space="preserve">принимает два параметра </w:t>
+      </w:r>
+      <w:r>
+        <w:rPr>
+          <w:color w:val="FF0000"/>
+        </w:rPr>
+        <w:t>‘</w:t>
+      </w:r>
+      <w:r>
+        <w:rPr>
+          <w:color w:val="FF0000"/>
+          <w:lang w:val="en-US"/>
+        </w:rPr>
+        <w:t>h</w:t>
+      </w:r>
+      <w:r>
+        <w:rPr>
+          <w:color w:val="FF0000"/>
+        </w:rPr>
+        <w:t xml:space="preserve">’ </w:t>
+      </w:r>
+      <w:r>
+        <w:rPr>
+          <w:color w:val="FF0000"/>
+        </w:rPr>
+        <w:t xml:space="preserve">и </w:t>
+      </w:r>
+      <w:r>
+        <w:rPr>
+          <w:color w:val="FF0000"/>
+        </w:rPr>
+        <w:t>‘</w:t>
+      </w:r>
+      <w:r>
+        <w:rPr>
+          <w:color w:val="FF0000"/>
+          <w:lang w:val="en-US"/>
+        </w:rPr>
+        <w:t>v</w:t>
+      </w:r>
+      <w:r>
+        <w:rPr>
+          <w:color w:val="FF0000"/>
+        </w:rPr>
+        <w:t>’</w:t>
+      </w:r>
+      <w:r>
+        <w:rPr>
+          <w:color w:val="FF0000"/>
+        </w:rPr>
         <w:t>(</w:t>
       </w:r>
       <w:r>
         <w:rPr>
           <w:color w:val="FF0000"/>
-          <w:lang w:val="en-US"/>
-        </w:rPr>
-        <w:t>img</w:t>
-      </w:r>
-      <w:r>
-        <w:t xml:space="preserve">); - </w:t>
-      </w:r>
-      <w:r>
-        <w:t>возвращает график в виде изображения со всеми цветами.</w:t>
+        </w:rPr>
+        <w:t>горизонтально, вертикально соответственно</w:t>
+      </w:r>
+      <w:r>
+        <w:rPr>
+          <w:color w:val="FF0000"/>
+        </w:rPr>
+        <w:t>)</w:t>
       </w:r>
     </w:p>
     <w:p>
@@ -1404,23 +1663,11 @@
       <w:r>
         <w:rPr>
           <w:color w:val="70AD47" w:themeColor="accent6"/>
-          <w:lang w:val="en-US"/>
         </w:rPr>
         <w:t>+</w:t>
       </w:r>
       <w:r>
-        <w:rPr>
-          <w:color w:val="FF0000"/>
-          <w:lang w:val="en-US"/>
-        </w:rPr>
-        <w:t>b</w:t>
-      </w:r>
-      <w:r>
-        <w:rPr>
-          <w:color w:val="FF0000"/>
-          <w:lang w:val="en-US"/>
-        </w:rPr>
-        <w:t>lur(value = 1);</w:t>
+        <w:t>Оптимизация. Тоже самое что и шестой пункт.</w:t>
       </w:r>
     </w:p>
     <w:p>
@@ -1438,98 +1685,17 @@
         <w:t>+</w:t>
       </w:r>
       <w:r>
-        <w:rPr>
-          <w:color w:val="FF0000"/>
-          <w:lang w:val="en-US"/>
-        </w:rPr>
-        <w:t>filters</w:t>
-      </w:r>
-      <w:r>
-        <w:rPr>
-          <w:color w:val="FF0000"/>
-        </w:rPr>
-        <w:t>(</w:t>
-      </w:r>
-      <w:r>
-        <w:rPr>
-          <w:color w:val="FF0000"/>
-          <w:lang w:val="en-US"/>
-        </w:rPr>
-        <w:t>filters</w:t>
-      </w:r>
-      <w:r>
-        <w:rPr>
-          <w:color w:val="FF0000"/>
-        </w:rPr>
-        <w:t xml:space="preserve">) – </w:t>
-      </w:r>
-      <w:r>
-        <w:rPr>
-          <w:color w:val="FF0000"/>
-        </w:rPr>
-        <w:t>принимает</w:t>
-      </w:r>
-      <w:r>
-        <w:rPr>
-          <w:color w:val="FF0000"/>
-        </w:rPr>
-        <w:t xml:space="preserve"> </w:t>
-      </w:r>
-      <w:r>
-        <w:rPr>
-          <w:color w:val="FF0000"/>
-        </w:rPr>
-        <w:t>строку</w:t>
-      </w:r>
-      <w:r>
-        <w:rPr>
-          <w:color w:val="FF0000"/>
-        </w:rPr>
-        <w:t xml:space="preserve"> </w:t>
-      </w:r>
-      <w:r>
-        <w:rPr>
-          <w:color w:val="FF0000"/>
-        </w:rPr>
-        <w:t>типа</w:t>
-      </w:r>
-      <w:r>
-        <w:rPr>
-          <w:color w:val="FF0000"/>
-        </w:rPr>
-        <w:t xml:space="preserve"> ‘</w:t>
-      </w:r>
-      <w:r>
-        <w:rPr>
-          <w:color w:val="FF0000"/>
-          <w:lang w:val="en-US"/>
-        </w:rPr>
-        <w:t>opacity</w:t>
-      </w:r>
-      <w:r>
-        <w:rPr>
-          <w:color w:val="FF0000"/>
-        </w:rPr>
-        <w:t xml:space="preserve">- </w:t>
-      </w:r>
-      <w:r>
-        <w:rPr>
-          <w:color w:val="FF0000"/>
-          <w:lang w:val="en-US"/>
-        </w:rPr>
-        <w:t>contrast</w:t>
-      </w:r>
-      <w:r>
-        <w:rPr>
-          <w:color w:val="FF0000"/>
-        </w:rPr>
-        <w:t xml:space="preserve">’ </w:t>
-      </w:r>
-      <w:r>
-        <w:rPr>
-          <w:color w:val="FF0000"/>
-        </w:rPr>
-        <w:t>и применяет эти стили.</w:t>
+        <w:t>opacity(value</w:t>
+      </w:r>
+      <w:r>
+        <w:t xml:space="preserve"> = 60</w:t>
+      </w:r>
+      <w:r>
+        <w:t>);</w:t>
+      </w:r>
+      <w:r>
+        <w:br/>
+        <w:t>value – принимает значение от 0 до 100(0 – полностью невидим. 100 – полностью видим).</w:t>
       </w:r>
     </w:p>
     <w:p>
@@ -1541,14 +1707,912 @@
         </w:numPr>
       </w:pPr>
       <w:r>
+        <w:lastRenderedPageBreak/>
+        <w:t xml:space="preserve">makeGIF(imgArr, </w:t>
+      </w:r>
+      <w:r>
+        <w:t>param1, param2</w:t>
+      </w:r>
+      <w:r>
+        <w:t>);</w:t>
+      </w:r>
+      <w:r>
+        <w:br/>
+        <w:t>imgArr – массив изображений которые мы будем менять с помощью param1, param2, точно ещё не знаю надо подумать.</w:t>
+      </w:r>
+    </w:p>
+    <w:p>
+      <w:pPr>
+        <w:pStyle w:val="a3"/>
+        <w:numPr>
+          <w:ilvl w:val="0"/>
+          <w:numId w:val="1"/>
+        </w:numPr>
+      </w:pPr>
+      <w:r>
         <w:rPr>
           <w:color w:val="70AD47" w:themeColor="accent6"/>
-        </w:rPr>
-        <w:lastRenderedPageBreak/>
+          <w:lang w:val="en-US"/>
+        </w:rPr>
         <w:t>+</w:t>
       </w:r>
       <w:r>
         <w:rPr>
+          <w:lang w:val="en-US"/>
+        </w:rPr>
+        <w:t>resize(width, heigh</w:t>
+      </w:r>
+      <w:r>
+        <w:rPr>
+          <w:lang w:val="en-US"/>
+        </w:rPr>
+        <w:t xml:space="preserve"> </w:t>
+      </w:r>
+      <w:r>
+        <w:rPr>
+          <w:color w:val="FF0000"/>
+          <w:lang w:val="en-US"/>
+        </w:rPr>
+        <w:t>= null</w:t>
+      </w:r>
+      <w:r>
+        <w:rPr>
+          <w:lang w:val="en-US"/>
+        </w:rPr>
+        <w:t>t);</w:t>
+      </w:r>
+      <w:r>
+        <w:rPr>
+          <w:lang w:val="en-US"/>
+        </w:rPr>
+        <w:br/>
+      </w:r>
+      <w:r>
+        <w:t>тут</w:t>
+      </w:r>
+      <w:r>
+        <w:rPr>
+          <w:lang w:val="en-US"/>
+        </w:rPr>
+        <w:t xml:space="preserve"> </w:t>
+      </w:r>
+      <w:r>
+        <w:t>всё</w:t>
+      </w:r>
+      <w:r>
+        <w:rPr>
+          <w:lang w:val="en-US"/>
+        </w:rPr>
+        <w:t xml:space="preserve"> </w:t>
+      </w:r>
+      <w:r>
+        <w:t>ясно</w:t>
+      </w:r>
+      <w:r>
+        <w:rPr>
+          <w:lang w:val="en-US"/>
+        </w:rPr>
+        <w:t xml:space="preserve">. </w:t>
+      </w:r>
+      <w:r>
+        <w:t>Возможно если получиться то можно сделать увеличение картинки с минимальной потерей кач</w:t>
+      </w:r>
+      <w:r>
+        <w:t>е</w:t>
+      </w:r>
+      <w:r>
+        <w:t>ства.</w:t>
+      </w:r>
+    </w:p>
+    <w:p>
+      <w:pPr>
+        <w:pStyle w:val="a3"/>
+        <w:numPr>
+          <w:ilvl w:val="0"/>
+          <w:numId w:val="1"/>
+        </w:numPr>
+      </w:pPr>
+      <w:r>
+        <w:rPr>
+          <w:lang w:val="en-US"/>
+        </w:rPr>
+        <w:t>border</w:t>
+      </w:r>
+      <w:r>
+        <w:t>(</w:t>
+      </w:r>
+      <w:r>
+        <w:rPr>
+          <w:lang w:val="en-US"/>
+        </w:rPr>
+        <w:t>c</w:t>
+      </w:r>
+      <w:r>
+        <w:t xml:space="preserve">1, </w:t>
+      </w:r>
+      <w:r>
+        <w:rPr>
+          <w:lang w:val="en-US"/>
+        </w:rPr>
+        <w:t>c</w:t>
+      </w:r>
+      <w:r>
+        <w:t xml:space="preserve">2, </w:t>
+      </w:r>
+      <w:r>
+        <w:rPr>
+          <w:lang w:val="en-US"/>
+        </w:rPr>
+        <w:t>c</w:t>
+      </w:r>
+      <w:r>
+        <w:t xml:space="preserve">3, </w:t>
+      </w:r>
+      <w:r>
+        <w:rPr>
+          <w:lang w:val="en-US"/>
+        </w:rPr>
+        <w:t>c</w:t>
+      </w:r>
+      <w:r>
+        <w:t xml:space="preserve">4, </w:t>
+      </w:r>
+      <w:r>
+        <w:rPr>
+          <w:lang w:val="en-US"/>
+        </w:rPr>
+        <w:t>c</w:t>
+      </w:r>
+      <w:r>
+        <w:t>5</w:t>
+      </w:r>
+      <w:r>
+        <w:t>);</w:t>
+      </w:r>
+      <w:r>
+        <w:t xml:space="preserve"> - находит границы изображения</w:t>
+      </w:r>
+      <w:r>
+        <w:br/>
+        <w:t xml:space="preserve">с1,с2,с3,с4,с5 – </w:t>
+      </w:r>
+      <w:r>
+        <w:t>коэффициенты</w:t>
+      </w:r>
+    </w:p>
+    <w:p>
+      <w:pPr>
+        <w:pStyle w:val="a3"/>
+        <w:numPr>
+          <w:ilvl w:val="0"/>
+          <w:numId w:val="1"/>
+        </w:numPr>
+      </w:pPr>
+      <w:r>
+        <w:rPr>
+          <w:color w:val="70AD47" w:themeColor="accent6"/>
+        </w:rPr>
+        <w:t>+</w:t>
+      </w:r>
+      <w:r>
+        <w:rPr>
+          <w:color w:val="FF0000"/>
+          <w:lang w:val="en-US"/>
+        </w:rPr>
+        <w:t>histogramEqualization</w:t>
+      </w:r>
+      <w:r>
+        <w:rPr>
+          <w:color w:val="FF0000"/>
+        </w:rPr>
+        <w:t>(</w:t>
+      </w:r>
+      <w:r>
+        <w:rPr>
+          <w:color w:val="FF0000"/>
+          <w:lang w:val="en-US"/>
+        </w:rPr>
+        <w:t>type</w:t>
+      </w:r>
+      <w:r>
+        <w:rPr>
+          <w:color w:val="FF0000"/>
+        </w:rPr>
+        <w:t xml:space="preserve"> = ‘</w:t>
+      </w:r>
+      <w:r>
+        <w:rPr>
+          <w:color w:val="FF0000"/>
+          <w:lang w:val="en-US"/>
+        </w:rPr>
+        <w:t>grayscale</w:t>
+      </w:r>
+      <w:r>
+        <w:rPr>
+          <w:color w:val="FF0000"/>
+        </w:rPr>
+        <w:t>’</w:t>
+      </w:r>
+      <w:r>
+        <w:rPr>
+          <w:color w:val="FF0000"/>
+        </w:rPr>
+        <w:t>)</w:t>
+      </w:r>
+      <w:r>
+        <w:t>;</w:t>
+      </w:r>
+      <w:r>
+        <w:br/>
+      </w:r>
+      <w:r>
+        <w:rPr>
+          <w:color w:val="FF0000"/>
+        </w:rPr>
+        <w:t>можно сказать что это очень модный фильтр</w:t>
+      </w:r>
+      <w:r>
+        <w:rPr>
+          <w:color w:val="FF0000"/>
+        </w:rPr>
+        <w:br/>
+      </w:r>
+      <w:r>
+        <w:rPr>
+          <w:color w:val="FF0000"/>
+          <w:lang w:val="en-US"/>
+        </w:rPr>
+        <w:t>type</w:t>
+      </w:r>
+      <w:r>
+        <w:rPr>
+          <w:color w:val="FF0000"/>
+        </w:rPr>
+        <w:t xml:space="preserve"> </w:t>
+      </w:r>
+      <w:r>
+        <w:rPr>
+          <w:color w:val="FF0000"/>
+        </w:rPr>
+        <w:t>–</w:t>
+      </w:r>
+      <w:r>
+        <w:rPr>
+          <w:color w:val="FF0000"/>
+        </w:rPr>
+        <w:t xml:space="preserve"> </w:t>
+      </w:r>
+      <w:r>
+        <w:rPr>
+          <w:color w:val="FF0000"/>
+        </w:rPr>
+        <w:t>приним</w:t>
+      </w:r>
+      <w:r>
+        <w:rPr>
+          <w:color w:val="FF0000"/>
+          <w:lang w:val="uk-UA"/>
+        </w:rPr>
+        <w:t>а</w:t>
+      </w:r>
+      <w:r>
+        <w:rPr>
+          <w:color w:val="FF0000"/>
+        </w:rPr>
+        <w:t xml:space="preserve">ет значения </w:t>
+      </w:r>
+      <w:r>
+        <w:rPr>
+          <w:color w:val="FF0000"/>
+        </w:rPr>
+        <w:t>‘</w:t>
+      </w:r>
+      <w:r>
+        <w:rPr>
+          <w:color w:val="FF0000"/>
+          <w:lang w:val="en-US"/>
+        </w:rPr>
+        <w:t>color</w:t>
+      </w:r>
+      <w:r>
+        <w:rPr>
+          <w:color w:val="FF0000"/>
+        </w:rPr>
+        <w:t>’, ‘</w:t>
+      </w:r>
+      <w:r>
+        <w:rPr>
+          <w:color w:val="FF0000"/>
+          <w:lang w:val="en-US"/>
+        </w:rPr>
+        <w:t>grayscale</w:t>
+      </w:r>
+      <w:r>
+        <w:rPr>
+          <w:color w:val="FF0000"/>
+        </w:rPr>
+        <w:t>’, ‘</w:t>
+      </w:r>
+      <w:r>
+        <w:rPr>
+          <w:color w:val="FF0000"/>
+          <w:lang w:val="en-US"/>
+        </w:rPr>
+        <w:t>color</w:t>
+      </w:r>
+      <w:r>
+        <w:rPr>
+          <w:color w:val="FF0000"/>
+        </w:rPr>
+        <w:t>-</w:t>
+      </w:r>
+      <w:r>
+        <w:rPr>
+          <w:color w:val="FF0000"/>
+          <w:lang w:val="en-US"/>
+        </w:rPr>
+        <w:t>to</w:t>
+      </w:r>
+      <w:r>
+        <w:rPr>
+          <w:color w:val="FF0000"/>
+        </w:rPr>
+        <w:t>-</w:t>
+      </w:r>
+      <w:r>
+        <w:rPr>
+          <w:color w:val="FF0000"/>
+          <w:lang w:val="en-US"/>
+        </w:rPr>
+        <w:t>grayscale</w:t>
+      </w:r>
+      <w:r>
+        <w:rPr>
+          <w:color w:val="FF0000"/>
+        </w:rPr>
+        <w:t>’</w:t>
+      </w:r>
+      <w:r>
+        <w:rPr>
+          <w:color w:val="FF0000"/>
+        </w:rPr>
+        <w:br/>
+      </w:r>
+      <w:r>
+        <w:rPr>
+          <w:color w:val="FF0000"/>
+        </w:rPr>
+        <w:t>‘</w:t>
+      </w:r>
+      <w:r>
+        <w:rPr>
+          <w:color w:val="FF0000"/>
+          <w:lang w:val="en-US"/>
+        </w:rPr>
+        <w:t>color</w:t>
+      </w:r>
+      <w:r>
+        <w:rPr>
+          <w:color w:val="FF0000"/>
+        </w:rPr>
+        <w:t xml:space="preserve">’ </w:t>
+      </w:r>
+      <w:r>
+        <w:rPr>
+          <w:color w:val="FF0000"/>
+        </w:rPr>
+        <w:t>–</w:t>
+      </w:r>
+      <w:r>
+        <w:rPr>
+          <w:color w:val="FF0000"/>
+        </w:rPr>
+        <w:t xml:space="preserve"> </w:t>
+      </w:r>
+      <w:r>
+        <w:rPr>
+          <w:color w:val="FF0000"/>
+        </w:rPr>
+        <w:t>пользователь указывает что изображение цветное</w:t>
+      </w:r>
+      <w:r>
+        <w:rPr>
+          <w:color w:val="FF0000"/>
+        </w:rPr>
+        <w:br/>
+      </w:r>
+      <w:r>
+        <w:rPr>
+          <w:color w:val="FF0000"/>
+        </w:rPr>
+        <w:t>‘</w:t>
+      </w:r>
+      <w:r>
+        <w:rPr>
+          <w:color w:val="FF0000"/>
+          <w:lang w:val="en-US"/>
+        </w:rPr>
+        <w:t>grayscale</w:t>
+      </w:r>
+      <w:r>
+        <w:rPr>
+          <w:color w:val="FF0000"/>
+        </w:rPr>
+        <w:t>’</w:t>
+      </w:r>
+      <w:r>
+        <w:rPr>
+          <w:color w:val="FF0000"/>
+        </w:rPr>
+        <w:t xml:space="preserve"> – пользователь указывает что изображение черно-белое</w:t>
+      </w:r>
+      <w:r>
+        <w:rPr>
+          <w:color w:val="FF0000"/>
+        </w:rPr>
+        <w:br/>
+      </w:r>
+      <w:r>
+        <w:rPr>
+          <w:color w:val="FF0000"/>
+        </w:rPr>
+        <w:t>‘</w:t>
+      </w:r>
+      <w:r>
+        <w:rPr>
+          <w:color w:val="FF0000"/>
+          <w:lang w:val="en-US"/>
+        </w:rPr>
+        <w:t>color</w:t>
+      </w:r>
+      <w:r>
+        <w:rPr>
+          <w:color w:val="FF0000"/>
+        </w:rPr>
+        <w:t>-</w:t>
+      </w:r>
+      <w:r>
+        <w:rPr>
+          <w:color w:val="FF0000"/>
+          <w:lang w:val="en-US"/>
+        </w:rPr>
+        <w:t>to</w:t>
+      </w:r>
+      <w:r>
+        <w:rPr>
+          <w:color w:val="FF0000"/>
+        </w:rPr>
+        <w:t>-</w:t>
+      </w:r>
+      <w:r>
+        <w:rPr>
+          <w:color w:val="FF0000"/>
+          <w:lang w:val="en-US"/>
+        </w:rPr>
+        <w:t>grayscale</w:t>
+      </w:r>
+      <w:r>
+        <w:rPr>
+          <w:color w:val="FF0000"/>
+        </w:rPr>
+        <w:t>’</w:t>
+      </w:r>
+      <w:r>
+        <w:rPr>
+          <w:color w:val="FF0000"/>
+        </w:rPr>
+        <w:t xml:space="preserve"> – пользователь указывает что изображение цветное, но надо преобразить в черно-белое.</w:t>
+      </w:r>
+    </w:p>
+    <w:p>
+      <w:pPr>
+        <w:pStyle w:val="a3"/>
+        <w:numPr>
+          <w:ilvl w:val="0"/>
+          <w:numId w:val="1"/>
+        </w:numPr>
+      </w:pPr>
+      <w:r>
+        <w:rPr>
+          <w:color w:val="70AD47" w:themeColor="accent6"/>
+        </w:rPr>
+        <w:t>+</w:t>
+      </w:r>
+      <w:r>
+        <w:rPr>
+          <w:color w:val="FF0000"/>
+          <w:lang w:val="en-US"/>
+        </w:rPr>
+        <w:t>histogramGraph</w:t>
+      </w:r>
+      <w:r>
+        <w:rPr>
+          <w:color w:val="FF0000"/>
+        </w:rPr>
+        <w:t>(</w:t>
+      </w:r>
+      <w:r>
+        <w:rPr>
+          <w:color w:val="FF0000"/>
+          <w:lang w:val="en-US"/>
+        </w:rPr>
+        <w:t>type</w:t>
+      </w:r>
+      <w:r>
+        <w:rPr>
+          <w:color w:val="FF0000"/>
+        </w:rPr>
+        <w:t xml:space="preserve"> = </w:t>
+      </w:r>
+      <w:r>
+        <w:rPr>
+          <w:color w:val="FF0000"/>
+        </w:rPr>
+        <w:t>’</w:t>
+      </w:r>
+      <w:r>
+        <w:rPr>
+          <w:color w:val="FF0000"/>
+          <w:lang w:val="en-US"/>
+        </w:rPr>
+        <w:t>grayscale</w:t>
+      </w:r>
+      <w:r>
+        <w:rPr>
+          <w:color w:val="FF0000"/>
+        </w:rPr>
+        <w:t xml:space="preserve">’, </w:t>
+      </w:r>
+      <w:r>
+        <w:rPr>
+          <w:color w:val="FF0000"/>
+          <w:lang w:val="en-US"/>
+        </w:rPr>
+        <w:t>format</w:t>
+      </w:r>
+      <w:r>
+        <w:rPr>
+          <w:color w:val="FF0000"/>
+        </w:rPr>
+        <w:t xml:space="preserve"> = ‘</w:t>
+      </w:r>
+      <w:r>
+        <w:rPr>
+          <w:color w:val="FF0000"/>
+          <w:lang w:val="en-US"/>
+        </w:rPr>
+        <w:t>jpg</w:t>
+      </w:r>
+      <w:r>
+        <w:rPr>
+          <w:color w:val="FF0000"/>
+        </w:rPr>
+        <w:t xml:space="preserve">’, </w:t>
+      </w:r>
+      <w:r>
+        <w:rPr>
+          <w:color w:val="FF0000"/>
+          <w:lang w:val="en-US"/>
+        </w:rPr>
+        <w:t>quality</w:t>
+      </w:r>
+      <w:r>
+        <w:rPr>
+          <w:color w:val="FF0000"/>
+        </w:rPr>
+        <w:t xml:space="preserve"> = 90, </w:t>
+      </w:r>
+      <w:r>
+        <w:rPr>
+          <w:color w:val="FF0000"/>
+          <w:lang w:val="en-US"/>
+        </w:rPr>
+        <w:t>coef</w:t>
+      </w:r>
+      <w:r>
+        <w:rPr>
+          <w:color w:val="FF0000"/>
+        </w:rPr>
+        <w:t xml:space="preserve"> = 35);</w:t>
+      </w:r>
+      <w:r>
+        <w:rPr>
+          <w:color w:val="FF0000"/>
+        </w:rPr>
+        <w:br/>
+      </w:r>
+      <w:r>
+        <w:rPr>
+          <w:color w:val="FF0000"/>
+          <w:lang w:val="en-US"/>
+        </w:rPr>
+        <w:t>type</w:t>
+      </w:r>
+      <w:r>
+        <w:rPr>
+          <w:color w:val="FF0000"/>
+        </w:rPr>
+        <w:t xml:space="preserve"> – </w:t>
+      </w:r>
+      <w:r>
+        <w:rPr>
+          <w:color w:val="FF0000"/>
+        </w:rPr>
+        <w:t>тоже самое что и у 12 пункта.</w:t>
+      </w:r>
+      <w:r>
+        <w:rPr>
+          <w:color w:val="FF0000"/>
+        </w:rPr>
+        <w:br/>
+      </w:r>
+      <w:r>
+        <w:rPr>
+          <w:color w:val="FF0000"/>
+          <w:lang w:val="en-US"/>
+        </w:rPr>
+        <w:t>format</w:t>
+      </w:r>
+      <w:r>
+        <w:rPr>
+          <w:color w:val="FF0000"/>
+        </w:rPr>
+        <w:t xml:space="preserve"> </w:t>
+      </w:r>
+      <w:r>
+        <w:rPr>
+          <w:color w:val="FF0000"/>
+        </w:rPr>
+        <w:t>–</w:t>
+      </w:r>
+      <w:r>
+        <w:rPr>
+          <w:color w:val="FF0000"/>
+        </w:rPr>
+        <w:t xml:space="preserve"> </w:t>
+      </w:r>
+      <w:r>
+        <w:rPr>
+          <w:color w:val="FF0000"/>
+        </w:rPr>
+        <w:t>в каком формате будет изображение.</w:t>
+      </w:r>
+      <w:r>
+        <w:rPr>
+          <w:color w:val="FF0000"/>
+        </w:rPr>
+        <w:br/>
+      </w:r>
+      <w:r>
+        <w:rPr>
+          <w:color w:val="FF0000"/>
+          <w:lang w:val="en-US"/>
+        </w:rPr>
+        <w:t>quality</w:t>
+      </w:r>
+      <w:r>
+        <w:rPr>
+          <w:color w:val="FF0000"/>
+        </w:rPr>
+        <w:t xml:space="preserve"> </w:t>
+      </w:r>
+      <w:r>
+        <w:rPr>
+          <w:color w:val="FF0000"/>
+        </w:rPr>
+        <w:t>–</w:t>
+      </w:r>
+      <w:r>
+        <w:rPr>
+          <w:color w:val="FF0000"/>
+        </w:rPr>
+        <w:t xml:space="preserve"> </w:t>
+      </w:r>
+      <w:r>
+        <w:rPr>
+          <w:color w:val="FF0000"/>
+        </w:rPr>
+        <w:t>в каком качестве</w:t>
+      </w:r>
+      <w:r>
+        <w:rPr>
+          <w:color w:val="FF0000"/>
+        </w:rPr>
+        <w:t xml:space="preserve"> будет изображение.</w:t>
+      </w:r>
+      <w:r>
+        <w:rPr>
+          <w:color w:val="FF0000"/>
+        </w:rPr>
+        <w:br/>
+      </w:r>
+      <w:r>
+        <w:rPr>
+          <w:color w:val="FF0000"/>
+          <w:lang w:val="en-US"/>
+        </w:rPr>
+        <w:t>coef</w:t>
+      </w:r>
+      <w:r>
+        <w:rPr>
+          <w:color w:val="FF0000"/>
+        </w:rPr>
+        <w:t xml:space="preserve"> </w:t>
+      </w:r>
+      <w:r>
+        <w:rPr>
+          <w:color w:val="FF0000"/>
+        </w:rPr>
+        <w:t>–</w:t>
+      </w:r>
+      <w:r>
+        <w:rPr>
+          <w:color w:val="FF0000"/>
+        </w:rPr>
+        <w:t xml:space="preserve"> коэффициент</w:t>
+      </w:r>
+      <w:r>
+        <w:rPr>
+          <w:color w:val="FF0000"/>
+        </w:rPr>
+        <w:t xml:space="preserve"> для размера графика, лучше оставлять по умолчанию.</w:t>
+      </w:r>
+    </w:p>
+    <w:p>
+      <w:pPr>
+        <w:pStyle w:val="a3"/>
+        <w:numPr>
+          <w:ilvl w:val="0"/>
+          <w:numId w:val="1"/>
+        </w:numPr>
+      </w:pPr>
+      <w:r>
+        <w:rPr>
+          <w:color w:val="70AD47" w:themeColor="accent6"/>
+          <w:lang w:val="en-US"/>
+        </w:rPr>
+        <w:t>+</w:t>
+      </w:r>
+      <w:r>
+        <w:rPr>
+          <w:color w:val="FF0000"/>
+          <w:lang w:val="en-US"/>
+        </w:rPr>
+        <w:t>b</w:t>
+      </w:r>
+      <w:r>
+        <w:rPr>
+          <w:color w:val="FF0000"/>
+          <w:lang w:val="en-US"/>
+        </w:rPr>
+        <w:t>lur(value = 1);</w:t>
+      </w:r>
+    </w:p>
+    <w:p>
+      <w:pPr>
+        <w:pStyle w:val="a3"/>
+        <w:numPr>
+          <w:ilvl w:val="0"/>
+          <w:numId w:val="1"/>
+        </w:numPr>
+      </w:pPr>
+      <w:r>
+        <w:rPr>
+          <w:color w:val="70AD47" w:themeColor="accent6"/>
+        </w:rPr>
+        <w:t>+</w:t>
+      </w:r>
+      <w:r>
+        <w:rPr>
+          <w:color w:val="FF0000"/>
+          <w:lang w:val="en-US"/>
+        </w:rPr>
+        <w:t>filters</w:t>
+      </w:r>
+      <w:r>
+        <w:rPr>
+          <w:color w:val="FF0000"/>
+        </w:rPr>
+        <w:t>(</w:t>
+      </w:r>
+      <w:r>
+        <w:rPr>
+          <w:color w:val="FF0000"/>
+          <w:lang w:val="en-US"/>
+        </w:rPr>
+        <w:t>filters</w:t>
+      </w:r>
+      <w:r>
+        <w:rPr>
+          <w:color w:val="FF0000"/>
+        </w:rPr>
+        <w:t xml:space="preserve">) – </w:t>
+      </w:r>
+      <w:r>
+        <w:rPr>
+          <w:color w:val="FF0000"/>
+        </w:rPr>
+        <w:t>принимает</w:t>
+      </w:r>
+      <w:r>
+        <w:rPr>
+          <w:color w:val="FF0000"/>
+        </w:rPr>
+        <w:t xml:space="preserve"> </w:t>
+      </w:r>
+      <w:r>
+        <w:rPr>
+          <w:color w:val="FF0000"/>
+        </w:rPr>
+        <w:t>строку</w:t>
+      </w:r>
+      <w:r>
+        <w:rPr>
+          <w:color w:val="FF0000"/>
+        </w:rPr>
+        <w:t xml:space="preserve"> </w:t>
+      </w:r>
+      <w:r>
+        <w:rPr>
+          <w:color w:val="FF0000"/>
+        </w:rPr>
+        <w:t>типа</w:t>
+      </w:r>
+      <w:r>
+        <w:rPr>
+          <w:color w:val="FF0000"/>
+        </w:rPr>
+        <w:t xml:space="preserve"> ‘</w:t>
+      </w:r>
+      <w:r>
+        <w:rPr>
+          <w:color w:val="FF0000"/>
+          <w:lang w:val="en-US"/>
+        </w:rPr>
+        <w:t>opacity</w:t>
+      </w:r>
+      <w:r>
+        <w:rPr>
+          <w:color w:val="FF0000"/>
+        </w:rPr>
+        <w:t xml:space="preserve">- </w:t>
+      </w:r>
+      <w:r>
+        <w:rPr>
+          <w:color w:val="FF0000"/>
+          <w:lang w:val="en-US"/>
+        </w:rPr>
+        <w:t>contrast</w:t>
+      </w:r>
+      <w:r>
+        <w:rPr>
+          <w:color w:val="FF0000"/>
+        </w:rPr>
+        <w:t xml:space="preserve">’ </w:t>
+      </w:r>
+      <w:r>
+        <w:rPr>
+          <w:color w:val="FF0000"/>
+        </w:rPr>
+        <w:t>и применяет эти стили.</w:t>
+      </w:r>
+    </w:p>
+    <w:p>
+      <w:pPr>
+        <w:pStyle w:val="a3"/>
+        <w:numPr>
+          <w:ilvl w:val="0"/>
+          <w:numId w:val="1"/>
+        </w:numPr>
+      </w:pPr>
+      <w:r>
+        <w:rPr>
+          <w:color w:val="70AD47" w:themeColor="accent6"/>
+        </w:rPr>
+        <w:t>+</w:t>
+      </w:r>
+      <w:r>
+        <w:rPr>
           <w:color w:val="FF0000"/>
           <w:lang w:val="en-US"/>
         </w:rPr>
@@ -1566,6 +2630,12 @@
           <w:lang w:val="en-US"/>
         </w:rPr>
         <w:t>value</w:t>
+      </w:r>
+      <w:r>
+        <w:rPr>
+          <w:color w:val="FF0000"/>
+        </w:rPr>
+        <w:t xml:space="preserve"> = 10</w:t>
       </w:r>
       <w:r>
         <w:rPr>
@@ -1685,8 +2755,8 @@
   <w:abstractNum w:abstractNumId="0" w15:restartNumberingAfterBreak="0">
     <w:nsid w:val="39971A2B"/>
     <w:multiLevelType w:val="hybridMultilevel"/>
-    <w:tmpl w:val="FA32D3EC"/>
-    <w:lvl w:ilvl="0" w:tplc="04190011">
+    <w:tmpl w:val="09BCD894"/>
+    <w:lvl w:ilvl="0" w:tplc="52F03DC6">
       <w:start w:val="1"/>
       <w:numFmt w:val="decimal"/>
       <w:lvlText w:val="%1)"/>
@@ -1696,6 +2766,7 @@
       </w:pPr>
       <w:rPr>
         <w:rFonts w:hint="default"/>
+        <w:color w:val="000000" w:themeColor="text1"/>
       </w:rPr>
     </w:lvl>
     <w:lvl w:ilvl="1" w:tplc="04190019" w:tentative="1">

</xml_diff>

<commit_message>
Docx with functions v.0.9.1
</commit_message>
<xml_diff>
--- a/swiftIMG-Functions.docx
+++ b/swiftIMG-Functions.docx
@@ -2446,43 +2446,271 @@
           <w:numId w:val="1"/>
         </w:numPr>
         <w:rPr>
-          <w:lang w:val="en-US"/>
+          <w:color w:val="000000" w:themeColor="text1"/>
         </w:rPr>
       </w:pPr>
+      <w:bookmarkStart w:id="0" w:name="_GoBack"/>
+      <w:bookmarkEnd w:id="0"/>
       <w:r>
         <w:rPr>
           <w:color w:val="70AD47" w:themeColor="accent6"/>
-          <w:lang w:val="en-US"/>
         </w:rPr>
         <w:t>+</w:t>
       </w:r>
       <w:proofErr w:type="spellStart"/>
-      <w:r>
-        <w:rPr>
-          <w:lang w:val="en-US"/>
-        </w:rPr>
-        <w:t>CannyBorder</w:t>
-      </w:r>
-      <w:proofErr w:type="spellEnd"/>
-      <w:r>
-        <w:rPr>
-          <w:lang w:val="en-US"/>
-        </w:rPr>
-        <w:t>($type = 'color', $format = 'jpg', $quality = 90, $sigma = 1, $</w:t>
-      </w:r>
-      <w:proofErr w:type="spellStart"/>
-      <w:r>
-        <w:rPr>
-          <w:lang w:val="en-US"/>
-        </w:rPr>
-        <w:t>sobelK</w:t>
-      </w:r>
-      <w:proofErr w:type="spellEnd"/>
-      <w:r>
-        <w:rPr>
-          <w:lang w:val="en-US"/>
-        </w:rPr>
-        <w:t xml:space="preserve"> = 1, $low = 50, $high = 150, $size = 2)</w:t>
+      <w:proofErr w:type="gramStart"/>
+      <w:r>
+        <w:rPr>
+          <w:color w:val="000000" w:themeColor="text1"/>
+          <w:lang w:val="en-US"/>
+        </w:rPr>
+        <w:t>histogramEqualization</w:t>
+      </w:r>
+      <w:proofErr w:type="spellEnd"/>
+      <w:r>
+        <w:rPr>
+          <w:color w:val="000000" w:themeColor="text1"/>
+        </w:rPr>
+        <w:t>(</w:t>
+      </w:r>
+      <w:proofErr w:type="gramEnd"/>
+      <w:r>
+        <w:rPr>
+          <w:color w:val="000000" w:themeColor="text1"/>
+          <w:lang w:val="en-US"/>
+        </w:rPr>
+        <w:t>type</w:t>
+      </w:r>
+      <w:r>
+        <w:rPr>
+          <w:color w:val="000000" w:themeColor="text1"/>
+        </w:rPr>
+        <w:t xml:space="preserve"> = ‘</w:t>
+      </w:r>
+      <w:r>
+        <w:rPr>
+          <w:color w:val="000000" w:themeColor="text1"/>
+          <w:lang w:val="en-US"/>
+        </w:rPr>
+        <w:t>grayscale</w:t>
+      </w:r>
+      <w:r>
+        <w:rPr>
+          <w:color w:val="000000" w:themeColor="text1"/>
+        </w:rPr>
+        <w:t>’</w:t>
+      </w:r>
+      <w:r>
+        <w:rPr>
+          <w:color w:val="000000" w:themeColor="text1"/>
+        </w:rPr>
+        <w:t>);</w:t>
+      </w:r>
+      <w:r>
+        <w:rPr>
+          <w:color w:val="000000" w:themeColor="text1"/>
+        </w:rPr>
+        <w:br/>
+        <w:t>можно сказать что это очень модный фильтр</w:t>
+      </w:r>
+      <w:r>
+        <w:rPr>
+          <w:color w:val="000000" w:themeColor="text1"/>
+        </w:rPr>
+        <w:br/>
+      </w:r>
+      <w:r>
+        <w:rPr>
+          <w:color w:val="000000" w:themeColor="text1"/>
+          <w:lang w:val="en-US"/>
+        </w:rPr>
+        <w:t>type</w:t>
+      </w:r>
+      <w:r>
+        <w:rPr>
+          <w:color w:val="000000" w:themeColor="text1"/>
+        </w:rPr>
+        <w:t xml:space="preserve"> – </w:t>
+      </w:r>
+      <w:proofErr w:type="spellStart"/>
+      <w:r>
+        <w:rPr>
+          <w:color w:val="000000" w:themeColor="text1"/>
+        </w:rPr>
+        <w:t>приним</w:t>
+      </w:r>
+      <w:proofErr w:type="spellEnd"/>
+      <w:r>
+        <w:rPr>
+          <w:color w:val="000000" w:themeColor="text1"/>
+          <w:lang w:val="uk-UA"/>
+        </w:rPr>
+        <w:t>а</w:t>
+      </w:r>
+      <w:proofErr w:type="spellStart"/>
+      <w:r>
+        <w:rPr>
+          <w:color w:val="000000" w:themeColor="text1"/>
+        </w:rPr>
+        <w:t>ет</w:t>
+      </w:r>
+      <w:proofErr w:type="spellEnd"/>
+      <w:r>
+        <w:rPr>
+          <w:color w:val="000000" w:themeColor="text1"/>
+        </w:rPr>
+        <w:t xml:space="preserve"> значения ‘</w:t>
+      </w:r>
+      <w:r>
+        <w:rPr>
+          <w:color w:val="000000" w:themeColor="text1"/>
+          <w:lang w:val="en-US"/>
+        </w:rPr>
+        <w:t>color</w:t>
+      </w:r>
+      <w:r>
+        <w:rPr>
+          <w:color w:val="000000" w:themeColor="text1"/>
+        </w:rPr>
+        <w:t>’, ‘</w:t>
+      </w:r>
+      <w:r>
+        <w:rPr>
+          <w:color w:val="000000" w:themeColor="text1"/>
+          <w:lang w:val="en-US"/>
+        </w:rPr>
+        <w:t>grayscale</w:t>
+      </w:r>
+      <w:r>
+        <w:rPr>
+          <w:color w:val="000000" w:themeColor="text1"/>
+        </w:rPr>
+        <w:t>’, ‘</w:t>
+      </w:r>
+      <w:r>
+        <w:rPr>
+          <w:color w:val="000000" w:themeColor="text1"/>
+          <w:lang w:val="en-US"/>
+        </w:rPr>
+        <w:t>color</w:t>
+      </w:r>
+      <w:r>
+        <w:rPr>
+          <w:color w:val="000000" w:themeColor="text1"/>
+        </w:rPr>
+        <w:t>-</w:t>
+      </w:r>
+      <w:r>
+        <w:rPr>
+          <w:color w:val="000000" w:themeColor="text1"/>
+          <w:lang w:val="en-US"/>
+        </w:rPr>
+        <w:t>to</w:t>
+      </w:r>
+      <w:r>
+        <w:rPr>
+          <w:color w:val="000000" w:themeColor="text1"/>
+        </w:rPr>
+        <w:t>-</w:t>
+      </w:r>
+      <w:r>
+        <w:rPr>
+          <w:color w:val="000000" w:themeColor="text1"/>
+          <w:lang w:val="en-US"/>
+        </w:rPr>
+        <w:t>grayscale</w:t>
+      </w:r>
+      <w:r>
+        <w:rPr>
+          <w:color w:val="000000" w:themeColor="text1"/>
+        </w:rPr>
+        <w:t>’</w:t>
+      </w:r>
+      <w:r>
+        <w:rPr>
+          <w:color w:val="000000" w:themeColor="text1"/>
+        </w:rPr>
+        <w:br/>
+        <w:t>‘</w:t>
+      </w:r>
+      <w:r>
+        <w:rPr>
+          <w:color w:val="000000" w:themeColor="text1"/>
+          <w:lang w:val="en-US"/>
+        </w:rPr>
+        <w:t>color</w:t>
+      </w:r>
+      <w:r>
+        <w:rPr>
+          <w:color w:val="000000" w:themeColor="text1"/>
+        </w:rPr>
+        <w:t>’ – пользователь указывает что изображение цветное</w:t>
+      </w:r>
+      <w:r>
+        <w:rPr>
+          <w:color w:val="000000" w:themeColor="text1"/>
+        </w:rPr>
+        <w:br/>
+        <w:t>‘</w:t>
+      </w:r>
+      <w:r>
+        <w:rPr>
+          <w:color w:val="000000" w:themeColor="text1"/>
+          <w:lang w:val="en-US"/>
+        </w:rPr>
+        <w:t>grayscale</w:t>
+      </w:r>
+      <w:r>
+        <w:rPr>
+          <w:color w:val="000000" w:themeColor="text1"/>
+        </w:rPr>
+        <w:t>’ – пользователь указывает что изображение черно-белое</w:t>
+      </w:r>
+      <w:r>
+        <w:rPr>
+          <w:color w:val="000000" w:themeColor="text1"/>
+        </w:rPr>
+        <w:br/>
+        <w:t>‘</w:t>
+      </w:r>
+      <w:r>
+        <w:rPr>
+          <w:color w:val="000000" w:themeColor="text1"/>
+          <w:lang w:val="en-US"/>
+        </w:rPr>
+        <w:t>color</w:t>
+      </w:r>
+      <w:r>
+        <w:rPr>
+          <w:color w:val="000000" w:themeColor="text1"/>
+        </w:rPr>
+        <w:t>-</w:t>
+      </w:r>
+      <w:r>
+        <w:rPr>
+          <w:color w:val="000000" w:themeColor="text1"/>
+          <w:lang w:val="en-US"/>
+        </w:rPr>
+        <w:t>to</w:t>
+      </w:r>
+      <w:r>
+        <w:rPr>
+          <w:color w:val="000000" w:themeColor="text1"/>
+        </w:rPr>
+        <w:t>-</w:t>
+      </w:r>
+      <w:r>
+        <w:rPr>
+          <w:color w:val="000000" w:themeColor="text1"/>
+          <w:lang w:val="en-US"/>
+        </w:rPr>
+        <w:t>grayscale</w:t>
+      </w:r>
+      <w:r>
+        <w:rPr>
+          <w:color w:val="000000" w:themeColor="text1"/>
+        </w:rPr>
+        <w:t>’ – пользователь указывает что изображение цветное, но надо преобразить в черно-белое.</w:t>
       </w:r>
     </w:p>
     <w:p>
@@ -2509,7 +2737,7 @@
           <w:color w:val="000000" w:themeColor="text1"/>
           <w:lang w:val="en-US"/>
         </w:rPr>
-        <w:t>histogramEqualization</w:t>
+        <w:t>histogramGraph</w:t>
       </w:r>
       <w:proofErr w:type="spellEnd"/>
       <w:r>
@@ -2530,6 +2758,32 @@
         <w:rPr>
           <w:color w:val="000000" w:themeColor="text1"/>
         </w:rPr>
+        <w:t xml:space="preserve"> = ’</w:t>
+      </w:r>
+      <w:r>
+        <w:rPr>
+          <w:color w:val="000000" w:themeColor="text1"/>
+          <w:lang w:val="en-US"/>
+        </w:rPr>
+        <w:t>grayscale</w:t>
+      </w:r>
+      <w:r>
+        <w:rPr>
+          <w:color w:val="000000" w:themeColor="text1"/>
+        </w:rPr>
+        <w:t xml:space="preserve">’, </w:t>
+      </w:r>
+      <w:r>
+        <w:rPr>
+          <w:color w:val="000000" w:themeColor="text1"/>
+          <w:lang w:val="en-US"/>
+        </w:rPr>
+        <w:t>format</w:t>
+      </w:r>
+      <w:r>
+        <w:rPr>
+          <w:color w:val="000000" w:themeColor="text1"/>
+        </w:rPr>
         <w:t xml:space="preserve"> = ‘</w:t>
       </w:r>
       <w:r>
@@ -2537,26 +2791,60 @@
           <w:color w:val="000000" w:themeColor="text1"/>
           <w:lang w:val="en-US"/>
         </w:rPr>
-        <w:t>grayscale</w:t>
-      </w:r>
-      <w:r>
-        <w:rPr>
-          <w:color w:val="000000" w:themeColor="text1"/>
-        </w:rPr>
-        <w:t>’</w:t>
-      </w:r>
-      <w:r>
-        <w:rPr>
-          <w:color w:val="000000" w:themeColor="text1"/>
-        </w:rPr>
-        <w:t>);</w:t>
+        <w:t>jpg</w:t>
+      </w:r>
+      <w:r>
+        <w:rPr>
+          <w:color w:val="000000" w:themeColor="text1"/>
+        </w:rPr>
+        <w:t xml:space="preserve">’, </w:t>
+      </w:r>
+      <w:r>
+        <w:rPr>
+          <w:color w:val="000000" w:themeColor="text1"/>
+          <w:lang w:val="en-US"/>
+        </w:rPr>
+        <w:t>quality</w:t>
+      </w:r>
+      <w:r>
+        <w:rPr>
+          <w:color w:val="000000" w:themeColor="text1"/>
+        </w:rPr>
+        <w:t xml:space="preserve"> = 90, </w:t>
+      </w:r>
+      <w:proofErr w:type="spellStart"/>
+      <w:r>
+        <w:rPr>
+          <w:color w:val="000000" w:themeColor="text1"/>
+          <w:lang w:val="en-US"/>
+        </w:rPr>
+        <w:t>coef</w:t>
+      </w:r>
+      <w:proofErr w:type="spellEnd"/>
+      <w:r>
+        <w:rPr>
+          <w:color w:val="000000" w:themeColor="text1"/>
+        </w:rPr>
+        <w:t xml:space="preserve"> = 35);</w:t>
       </w:r>
       <w:r>
         <w:rPr>
           <w:color w:val="000000" w:themeColor="text1"/>
         </w:rPr>
         <w:br/>
-        <w:t>можно сказать что это очень модный фильтр</w:t>
+      </w:r>
+      <w:r>
+        <w:rPr>
+          <w:color w:val="000000" w:themeColor="text1"/>
+          <w:lang w:val="en-US"/>
+        </w:rPr>
+        <w:t>type</w:t>
+      </w:r>
+      <w:r>
+        <w:rPr>
+          <w:color w:val="000000" w:themeColor="text1"/>
+        </w:rPr>
+        <w:t xml:space="preserve"> – тоже самое что и у 12 пункта.</w:t>
       </w:r>
       <w:r>
         <w:rPr>
@@ -2569,193 +2857,53 @@
           <w:color w:val="000000" w:themeColor="text1"/>
           <w:lang w:val="en-US"/>
         </w:rPr>
-        <w:t>type</w:t>
-      </w:r>
-      <w:r>
-        <w:rPr>
-          <w:color w:val="000000" w:themeColor="text1"/>
-        </w:rPr>
-        <w:t xml:space="preserve"> – </w:t>
-      </w:r>
-      <w:proofErr w:type="spellStart"/>
-      <w:r>
-        <w:rPr>
-          <w:color w:val="000000" w:themeColor="text1"/>
-        </w:rPr>
-        <w:t>приним</w:t>
-      </w:r>
-      <w:proofErr w:type="spellEnd"/>
-      <w:r>
-        <w:rPr>
-          <w:color w:val="000000" w:themeColor="text1"/>
-          <w:lang w:val="uk-UA"/>
-        </w:rPr>
-        <w:t>а</w:t>
-      </w:r>
-      <w:proofErr w:type="spellStart"/>
-      <w:r>
-        <w:rPr>
-          <w:color w:val="000000" w:themeColor="text1"/>
-        </w:rPr>
-        <w:t>ет</w:t>
-      </w:r>
-      <w:proofErr w:type="spellEnd"/>
-      <w:r>
-        <w:rPr>
-          <w:color w:val="000000" w:themeColor="text1"/>
-        </w:rPr>
-        <w:t xml:space="preserve"> значения ‘</w:t>
-      </w:r>
-      <w:r>
-        <w:rPr>
-          <w:color w:val="000000" w:themeColor="text1"/>
-          <w:lang w:val="en-US"/>
-        </w:rPr>
-        <w:t>color</w:t>
-      </w:r>
-      <w:r>
-        <w:rPr>
-          <w:color w:val="000000" w:themeColor="text1"/>
-        </w:rPr>
-        <w:t>’, ‘</w:t>
-      </w:r>
-      <w:r>
-        <w:rPr>
-          <w:color w:val="000000" w:themeColor="text1"/>
-          <w:lang w:val="en-US"/>
-        </w:rPr>
-        <w:t>grayscale</w:t>
-      </w:r>
-      <w:r>
-        <w:rPr>
-          <w:color w:val="000000" w:themeColor="text1"/>
-        </w:rPr>
-        <w:t>’, ‘</w:t>
-      </w:r>
-      <w:r>
-        <w:rPr>
-          <w:color w:val="000000" w:themeColor="text1"/>
-          <w:lang w:val="en-US"/>
-        </w:rPr>
-        <w:t>color</w:t>
-      </w:r>
-      <w:r>
-        <w:rPr>
-          <w:color w:val="000000" w:themeColor="text1"/>
-        </w:rPr>
-        <w:t>-</w:t>
-      </w:r>
-      <w:r>
-        <w:rPr>
-          <w:color w:val="000000" w:themeColor="text1"/>
-          <w:lang w:val="en-US"/>
-        </w:rPr>
-        <w:t>to</w:t>
-      </w:r>
-      <w:r>
-        <w:rPr>
-          <w:color w:val="000000" w:themeColor="text1"/>
-        </w:rPr>
-        <w:t>-</w:t>
-      </w:r>
-      <w:r>
-        <w:rPr>
-          <w:color w:val="000000" w:themeColor="text1"/>
-          <w:lang w:val="en-US"/>
-        </w:rPr>
-        <w:t>grayscale</w:t>
-      </w:r>
-      <w:r>
-        <w:rPr>
-          <w:color w:val="000000" w:themeColor="text1"/>
-        </w:rPr>
-        <w:t>’</w:t>
+        <w:t>format</w:t>
+      </w:r>
+      <w:r>
+        <w:rPr>
+          <w:color w:val="000000" w:themeColor="text1"/>
+        </w:rPr>
+        <w:t xml:space="preserve"> – в каком формате будет изображение.</w:t>
       </w:r>
       <w:r>
         <w:rPr>
           <w:color w:val="000000" w:themeColor="text1"/>
         </w:rPr>
         <w:br/>
-        <w:t>‘</w:t>
-      </w:r>
-      <w:r>
-        <w:rPr>
-          <w:color w:val="000000" w:themeColor="text1"/>
-          <w:lang w:val="en-US"/>
-        </w:rPr>
-        <w:t>color</w:t>
-      </w:r>
-      <w:r>
-        <w:rPr>
-          <w:color w:val="000000" w:themeColor="text1"/>
-        </w:rPr>
-        <w:t>’ – пользователь указывает что изображение цветное</w:t>
+      </w:r>
+      <w:r>
+        <w:rPr>
+          <w:color w:val="000000" w:themeColor="text1"/>
+          <w:lang w:val="en-US"/>
+        </w:rPr>
+        <w:t>quality</w:t>
+      </w:r>
+      <w:r>
+        <w:rPr>
+          <w:color w:val="000000" w:themeColor="text1"/>
+        </w:rPr>
+        <w:t xml:space="preserve"> – в каком качестве будет изображение.</w:t>
       </w:r>
       <w:r>
         <w:rPr>
           <w:color w:val="000000" w:themeColor="text1"/>
         </w:rPr>
         <w:br/>
-        <w:t>‘</w:t>
-      </w:r>
-      <w:r>
-        <w:rPr>
-          <w:color w:val="000000" w:themeColor="text1"/>
-          <w:lang w:val="en-US"/>
-        </w:rPr>
-        <w:t>grayscale</w:t>
-      </w:r>
-      <w:r>
-        <w:rPr>
-          <w:color w:val="000000" w:themeColor="text1"/>
-        </w:rPr>
-        <w:t>’ – пользователь указывает что изображение черно-белое</w:t>
-      </w:r>
-      <w:r>
-        <w:rPr>
-          <w:color w:val="000000" w:themeColor="text1"/>
-        </w:rPr>
-        <w:br/>
-        <w:t>‘</w:t>
-      </w:r>
-      <w:r>
-        <w:rPr>
-          <w:color w:val="000000" w:themeColor="text1"/>
-          <w:lang w:val="en-US"/>
-        </w:rPr>
-        <w:t>color</w:t>
-      </w:r>
-      <w:r>
-        <w:rPr>
-          <w:color w:val="000000" w:themeColor="text1"/>
-        </w:rPr>
-        <w:t>-</w:t>
-      </w:r>
-      <w:r>
-        <w:rPr>
-          <w:color w:val="000000" w:themeColor="text1"/>
-          <w:lang w:val="en-US"/>
-        </w:rPr>
-        <w:t>to</w:t>
-      </w:r>
-      <w:r>
-        <w:rPr>
-          <w:color w:val="000000" w:themeColor="text1"/>
-        </w:rPr>
-        <w:t>-</w:t>
-      </w:r>
-      <w:r>
-        <w:rPr>
-          <w:color w:val="000000" w:themeColor="text1"/>
-          <w:lang w:val="en-US"/>
-        </w:rPr>
-        <w:t>grayscale</w:t>
-      </w:r>
-      <w:r>
-        <w:rPr>
-          <w:color w:val="000000" w:themeColor="text1"/>
-        </w:rPr>
-        <w:t>’ – пользователь указывает что изображение цветное, но надо преобразить в черно-белое.</w:t>
+      </w:r>
+      <w:proofErr w:type="spellStart"/>
+      <w:r>
+        <w:rPr>
+          <w:color w:val="000000" w:themeColor="text1"/>
+          <w:lang w:val="en-US"/>
+        </w:rPr>
+        <w:t>coef</w:t>
+      </w:r>
+      <w:proofErr w:type="spellEnd"/>
+      <w:r>
+        <w:rPr>
+          <w:color w:val="000000" w:themeColor="text1"/>
+        </w:rPr>
+        <w:t xml:space="preserve"> – коэффициент для размера графика, лучше оставлять по умолчанию.</w:t>
       </w:r>
     </w:p>
     <w:p>
@@ -2772,26 +2920,26 @@
       <w:r>
         <w:rPr>
           <w:color w:val="70AD47" w:themeColor="accent6"/>
+          <w:lang w:val="en-US"/>
         </w:rPr>
         <w:t>+</w:t>
       </w:r>
       <w:proofErr w:type="spellStart"/>
-      <w:proofErr w:type="gramStart"/>
-      <w:r>
-        <w:rPr>
-          <w:color w:val="000000" w:themeColor="text1"/>
-          <w:lang w:val="en-US"/>
-        </w:rPr>
-        <w:t>histogramGraph</w:t>
-      </w:r>
-      <w:proofErr w:type="spellEnd"/>
-      <w:r>
-        <w:rPr>
-          <w:color w:val="000000" w:themeColor="text1"/>
-        </w:rPr>
-        <w:t>(</w:t>
-      </w:r>
-      <w:proofErr w:type="gramEnd"/>
+      <w:r>
+        <w:rPr>
+          <w:color w:val="000000" w:themeColor="text1"/>
+          <w:lang w:val="en-US"/>
+        </w:rPr>
+        <w:t>CannyBorder</w:t>
+      </w:r>
+      <w:proofErr w:type="spellEnd"/>
+      <w:r>
+        <w:rPr>
+          <w:color w:val="000000" w:themeColor="text1"/>
+          <w:lang w:val="en-US"/>
+        </w:rPr>
+        <w:t>($</w:t>
+      </w:r>
       <w:r>
         <w:rPr>
           <w:color w:val="000000" w:themeColor="text1"/>
@@ -2802,21 +2950,23 @@
       <w:r>
         <w:rPr>
           <w:color w:val="000000" w:themeColor="text1"/>
-        </w:rPr>
-        <w:t xml:space="preserve"> = ’</w:t>
-      </w:r>
-      <w:r>
-        <w:rPr>
-          <w:color w:val="000000" w:themeColor="text1"/>
-          <w:lang w:val="en-US"/>
-        </w:rPr>
-        <w:t>grayscale</w:t>
-      </w:r>
-      <w:r>
-        <w:rPr>
-          <w:color w:val="000000" w:themeColor="text1"/>
-        </w:rPr>
-        <w:t xml:space="preserve">’, </w:t>
+          <w:lang w:val="en-US"/>
+        </w:rPr>
+        <w:t xml:space="preserve"> = '</w:t>
+      </w:r>
+      <w:r>
+        <w:rPr>
+          <w:color w:val="000000" w:themeColor="text1"/>
+          <w:lang w:val="en-US"/>
+        </w:rPr>
+        <w:t>color</w:t>
+      </w:r>
+      <w:r>
+        <w:rPr>
+          <w:color w:val="000000" w:themeColor="text1"/>
+          <w:lang w:val="en-US"/>
+        </w:rPr>
+        <w:t>', $</w:t>
       </w:r>
       <w:r>
         <w:rPr>
@@ -2828,8 +2978,9 @@
       <w:r>
         <w:rPr>
           <w:color w:val="000000" w:themeColor="text1"/>
-        </w:rPr>
-        <w:t xml:space="preserve"> = ‘</w:t>
+          <w:lang w:val="en-US"/>
+        </w:rPr>
+        <w:t xml:space="preserve"> = '</w:t>
       </w:r>
       <w:r>
         <w:rPr>
@@ -2841,8 +2992,9 @@
       <w:r>
         <w:rPr>
           <w:color w:val="000000" w:themeColor="text1"/>
-        </w:rPr>
-        <w:t xml:space="preserve">’, </w:t>
+          <w:lang w:val="en-US"/>
+        </w:rPr>
+        <w:t>', $</w:t>
       </w:r>
       <w:r>
         <w:rPr>
@@ -2854,205 +3006,7 @@
       <w:r>
         <w:rPr>
           <w:color w:val="000000" w:themeColor="text1"/>
-        </w:rPr>
-        <w:t xml:space="preserve"> = 90, </w:t>
-      </w:r>
-      <w:proofErr w:type="spellStart"/>
-      <w:r>
-        <w:rPr>
-          <w:color w:val="000000" w:themeColor="text1"/>
-          <w:lang w:val="en-US"/>
-        </w:rPr>
-        <w:t>coef</w:t>
-      </w:r>
-      <w:proofErr w:type="spellEnd"/>
-      <w:r>
-        <w:rPr>
-          <w:color w:val="000000" w:themeColor="text1"/>
-        </w:rPr>
-        <w:t xml:space="preserve"> = 35);</w:t>
-      </w:r>
-      <w:r>
-        <w:rPr>
-          <w:color w:val="000000" w:themeColor="text1"/>
-        </w:rPr>
-        <w:br/>
-      </w:r>
-      <w:r>
-        <w:rPr>
-          <w:color w:val="000000" w:themeColor="text1"/>
-          <w:lang w:val="en-US"/>
-        </w:rPr>
-        <w:t>type</w:t>
-      </w:r>
-      <w:r>
-        <w:rPr>
-          <w:color w:val="000000" w:themeColor="text1"/>
-        </w:rPr>
-        <w:t xml:space="preserve"> – тоже самое что и у 12 пункта.</w:t>
-      </w:r>
-      <w:r>
-        <w:rPr>
-          <w:color w:val="000000" w:themeColor="text1"/>
-        </w:rPr>
-        <w:br/>
-      </w:r>
-      <w:r>
-        <w:rPr>
-          <w:color w:val="000000" w:themeColor="text1"/>
-          <w:lang w:val="en-US"/>
-        </w:rPr>
-        <w:t>format</w:t>
-      </w:r>
-      <w:r>
-        <w:rPr>
-          <w:color w:val="000000" w:themeColor="text1"/>
-        </w:rPr>
-        <w:t xml:space="preserve"> – в каком формате будет изображение.</w:t>
-      </w:r>
-      <w:r>
-        <w:rPr>
-          <w:color w:val="000000" w:themeColor="text1"/>
-        </w:rPr>
-        <w:br/>
-      </w:r>
-      <w:r>
-        <w:rPr>
-          <w:color w:val="000000" w:themeColor="text1"/>
-          <w:lang w:val="en-US"/>
-        </w:rPr>
-        <w:t>quality</w:t>
-      </w:r>
-      <w:r>
-        <w:rPr>
-          <w:color w:val="000000" w:themeColor="text1"/>
-        </w:rPr>
-        <w:t xml:space="preserve"> – в каком качестве будет изображение.</w:t>
-      </w:r>
-      <w:r>
-        <w:rPr>
-          <w:color w:val="000000" w:themeColor="text1"/>
-        </w:rPr>
-        <w:br/>
-      </w:r>
-      <w:proofErr w:type="spellStart"/>
-      <w:r>
-        <w:rPr>
-          <w:color w:val="000000" w:themeColor="text1"/>
-          <w:lang w:val="en-US"/>
-        </w:rPr>
-        <w:t>coef</w:t>
-      </w:r>
-      <w:proofErr w:type="spellEnd"/>
-      <w:r>
-        <w:rPr>
-          <w:color w:val="000000" w:themeColor="text1"/>
-        </w:rPr>
-        <w:t xml:space="preserve"> – коэффициент для размера графика, лучше оставлять по умолчанию.</w:t>
-      </w:r>
-    </w:p>
-    <w:p>
-      <w:pPr>
-        <w:pStyle w:val="a3"/>
-        <w:numPr>
-          <w:ilvl w:val="0"/>
-          <w:numId w:val="1"/>
-        </w:numPr>
-        <w:rPr>
-          <w:color w:val="000000" w:themeColor="text1"/>
-        </w:rPr>
-      </w:pPr>
-      <w:r>
-        <w:rPr>
-          <w:color w:val="70AD47" w:themeColor="accent6"/>
-        </w:rPr>
-        <w:t>+</w:t>
-      </w:r>
-      <w:proofErr w:type="spellStart"/>
-      <w:proofErr w:type="gramStart"/>
-      <w:r>
-        <w:rPr>
-          <w:color w:val="000000" w:themeColor="text1"/>
-          <w:lang w:val="en-US"/>
-        </w:rPr>
-        <w:t>CannyBorder</w:t>
-      </w:r>
-      <w:proofErr w:type="spellEnd"/>
-      <w:r>
-        <w:rPr>
-          <w:color w:val="000000" w:themeColor="text1"/>
-        </w:rPr>
-        <w:t>(</w:t>
-      </w:r>
-      <w:proofErr w:type="gramEnd"/>
-      <w:r>
-        <w:rPr>
-          <w:color w:val="000000" w:themeColor="text1"/>
-        </w:rPr>
-        <w:t>$</w:t>
-      </w:r>
-      <w:r>
-        <w:rPr>
-          <w:color w:val="000000" w:themeColor="text1"/>
-          <w:lang w:val="en-US"/>
-        </w:rPr>
-        <w:t>type</w:t>
-      </w:r>
-      <w:r>
-        <w:rPr>
-          <w:color w:val="000000" w:themeColor="text1"/>
-        </w:rPr>
-        <w:t xml:space="preserve"> = '</w:t>
-      </w:r>
-      <w:r>
-        <w:rPr>
-          <w:color w:val="000000" w:themeColor="text1"/>
-          <w:lang w:val="en-US"/>
-        </w:rPr>
-        <w:t>color</w:t>
-      </w:r>
-      <w:r>
-        <w:rPr>
-          <w:color w:val="000000" w:themeColor="text1"/>
-        </w:rPr>
-        <w:t>', $</w:t>
-      </w:r>
-      <w:r>
-        <w:rPr>
-          <w:color w:val="000000" w:themeColor="text1"/>
-          <w:lang w:val="en-US"/>
-        </w:rPr>
-        <w:t>format</w:t>
-      </w:r>
-      <w:r>
-        <w:rPr>
-          <w:color w:val="000000" w:themeColor="text1"/>
-        </w:rPr>
-        <w:t xml:space="preserve"> = '</w:t>
-      </w:r>
-      <w:r>
-        <w:rPr>
-          <w:color w:val="000000" w:themeColor="text1"/>
-          <w:lang w:val="en-US"/>
-        </w:rPr>
-        <w:t>jpg</w:t>
-      </w:r>
-      <w:r>
-        <w:rPr>
-          <w:color w:val="000000" w:themeColor="text1"/>
-        </w:rPr>
-        <w:t>', $</w:t>
-      </w:r>
-      <w:r>
-        <w:rPr>
-          <w:color w:val="000000" w:themeColor="text1"/>
-          <w:lang w:val="en-US"/>
-        </w:rPr>
-        <w:t>quality</w:t>
-      </w:r>
-      <w:r>
-        <w:rPr>
-          <w:color w:val="000000" w:themeColor="text1"/>
+          <w:lang w:val="en-US"/>
         </w:rPr>
         <w:t xml:space="preserve"> = 90, $</w:t>
       </w:r>
@@ -3066,6 +3020,7 @@
       <w:r>
         <w:rPr>
           <w:color w:val="000000" w:themeColor="text1"/>
+          <w:lang w:val="en-US"/>
         </w:rPr>
         <w:t xml:space="preserve"> = 1, $</w:t>
       </w:r>
@@ -3081,6 +3036,7 @@
       <w:r>
         <w:rPr>
           <w:color w:val="000000" w:themeColor="text1"/>
+          <w:lang w:val="en-US"/>
         </w:rPr>
         <w:t xml:space="preserve"> = 1, $</w:t>
       </w:r>
@@ -3094,6 +3050,7 @@
       <w:r>
         <w:rPr>
           <w:color w:val="000000" w:themeColor="text1"/>
+          <w:lang w:val="en-US"/>
         </w:rPr>
         <w:t xml:space="preserve"> = 50, $</w:t>
       </w:r>
@@ -3107,6 +3064,7 @@
       <w:r>
         <w:rPr>
           <w:color w:val="000000" w:themeColor="text1"/>
+          <w:lang w:val="en-US"/>
         </w:rPr>
         <w:t xml:space="preserve"> = 150, $</w:t>
       </w:r>
@@ -3120,6 +3078,7 @@
       <w:r>
         <w:rPr>
           <w:color w:val="000000" w:themeColor="text1"/>
+          <w:lang w:val="en-US"/>
         </w:rPr>
         <w:t xml:space="preserve"> = 2) – </w:t>
       </w:r>
@@ -3132,6 +3091,7 @@
       <w:r>
         <w:rPr>
           <w:color w:val="000000" w:themeColor="text1"/>
+          <w:lang w:val="en-US"/>
         </w:rPr>
         <w:t xml:space="preserve"> </w:t>
       </w:r>
@@ -3144,6 +3104,7 @@
       <w:r>
         <w:rPr>
           <w:color w:val="000000" w:themeColor="text1"/>
+          <w:lang w:val="en-US"/>
         </w:rPr>
         <w:t xml:space="preserve"> </w:t>
       </w:r>
@@ -3156,6 +3117,7 @@
       <w:r>
         <w:rPr>
           <w:color w:val="000000" w:themeColor="text1"/>
+          <w:lang w:val="en-US"/>
         </w:rPr>
         <w:t xml:space="preserve"> </w:t>
       </w:r>
@@ -3170,6 +3132,7 @@
       <w:r>
         <w:rPr>
           <w:color w:val="000000" w:themeColor="text1"/>
+          <w:lang w:val="en-US"/>
         </w:rPr>
         <w:t xml:space="preserve"> </w:t>
       </w:r>
@@ -3184,12 +3147,14 @@
       <w:r>
         <w:rPr>
           <w:color w:val="000000" w:themeColor="text1"/>
+          <w:lang w:val="en-US"/>
         </w:rPr>
         <w:t>.</w:t>
       </w:r>
       <w:r>
         <w:rPr>
           <w:color w:val="000000" w:themeColor="text1"/>
+          <w:lang w:val="en-US"/>
         </w:rPr>
         <w:br/>
       </w:r>
@@ -4075,21 +4040,30 @@
           <w:color w:val="000000" w:themeColor="text1"/>
           <w:lang w:val="en-US"/>
         </w:rPr>
-        <w:t>ave(</w:t>
-      </w:r>
-      <w:r>
-        <w:rPr>
-          <w:color w:val="000000" w:themeColor="text1"/>
-          <w:lang w:val="en-US"/>
-        </w:rPr>
-        <w:t>$path</w:t>
-      </w:r>
-      <w:bookmarkStart w:id="0" w:name="_GoBack"/>
-      <w:bookmarkEnd w:id="0"/>
-      <w:r>
-        <w:rPr>
-          <w:color w:val="000000" w:themeColor="text1"/>
-          <w:lang w:val="en-US"/>
+        <w:t>ave</w:t>
+      </w:r>
+      <w:r>
+        <w:rPr>
+          <w:color w:val="000000" w:themeColor="text1"/>
+        </w:rPr>
+        <w:t>(</w:t>
+      </w:r>
+      <w:r>
+        <w:rPr>
+          <w:color w:val="000000" w:themeColor="text1"/>
+        </w:rPr>
+        <w:t>$</w:t>
+      </w:r>
+      <w:r>
+        <w:rPr>
+          <w:color w:val="000000" w:themeColor="text1"/>
+          <w:lang w:val="en-US"/>
+        </w:rPr>
+        <w:t>path</w:t>
+      </w:r>
+      <w:r>
+        <w:rPr>
+          <w:color w:val="000000" w:themeColor="text1"/>
         </w:rPr>
         <w:t xml:space="preserve">) – </w:t>
       </w:r>

</xml_diff>